<commit_message>
Enhance the introduction section of the thesis on melon greenhouse management by adding detailed background information, problem formulation, research objectives, and methodology. Implement Agile Scrum for system development and propose the use of WebSocket and PWA for improved operational efficiency. Update the document structure for clarity and coherence.
</commit_message>
<xml_diff>
--- a/TA MUHAMMAD YUSUF.docx
+++ b/TA MUHAMMAD YUSUF.docx
@@ -550,33 +550,11 @@
           <w:rFonts w:ascii="Times New Roman" w:hAnsi="Times New Roman" w:cs="Times New Roman"/>
         </w:rPr>
       </w:pPr>
-      <w:proofErr w:type="spellStart"/>
-      <w:r>
-        <w:rPr>
-          <w:rFonts w:ascii="Times New Roman" w:hAnsi="Times New Roman" w:cs="Times New Roman"/>
-        </w:rPr>
-        <w:t>Diperiksa</w:t>
-      </w:r>
-      <w:proofErr w:type="spellEnd"/>
-      <w:r>
-        <w:rPr>
-          <w:rFonts w:ascii="Times New Roman" w:hAnsi="Times New Roman" w:cs="Times New Roman"/>
-        </w:rPr>
-        <w:t xml:space="preserve"> dan </w:t>
-      </w:r>
-      <w:proofErr w:type="spellStart"/>
-      <w:r>
-        <w:rPr>
-          <w:rFonts w:ascii="Times New Roman" w:hAnsi="Times New Roman" w:cs="Times New Roman"/>
-        </w:rPr>
-        <w:t>disetujui</w:t>
-      </w:r>
-      <w:proofErr w:type="spellEnd"/>
-      <w:r>
-        <w:rPr>
-          <w:rFonts w:ascii="Times New Roman" w:hAnsi="Times New Roman" w:cs="Times New Roman"/>
-        </w:rPr>
-        <w:t xml:space="preserve"> oleh,</w:t>
+      <w:r>
+        <w:rPr>
+          <w:rFonts w:ascii="Times New Roman" w:hAnsi="Times New Roman" w:cs="Times New Roman"/>
+        </w:rPr>
+        <w:t>Diperiksa dan disetujui oleh,</w:t>
       </w:r>
     </w:p>
     <w:p>
@@ -587,14 +565,12 @@
           <w:rFonts w:ascii="Times New Roman" w:hAnsi="Times New Roman" w:cs="Times New Roman"/>
         </w:rPr>
       </w:pPr>
-      <w:proofErr w:type="spellStart"/>
       <w:r>
         <w:rPr>
           <w:rFonts w:ascii="Times New Roman" w:hAnsi="Times New Roman" w:cs="Times New Roman"/>
         </w:rPr>
         <w:t>Pembimbing</w:t>
       </w:r>
-      <w:proofErr w:type="spellEnd"/>
     </w:p>
     <w:p>
       <w:pPr>
@@ -700,7 +676,7 @@
         <w:pStyle w:val="ListParagraph"/>
         <w:numPr>
           <w:ilvl w:val="0"/>
-          <w:numId w:val="1"/>
+          <w:numId w:val="18"/>
         </w:numPr>
         <w:tabs>
           <w:tab w:val="left" w:pos="5387"/>
@@ -741,7 +717,7 @@
         <w:pStyle w:val="ListParagraph"/>
         <w:numPr>
           <w:ilvl w:val="0"/>
-          <w:numId w:val="1"/>
+          <w:numId w:val="18"/>
         </w:numPr>
         <w:tabs>
           <w:tab w:val="left" w:pos="5387"/>
@@ -1846,231 +1822,7 @@
         <w:rPr>
           <w:rFonts w:ascii="Times New Roman" w:hAnsi="Times New Roman" w:cs="Times New Roman"/>
         </w:rPr>
-        <w:t xml:space="preserve">demi </w:t>
-      </w:r>
-      <w:proofErr w:type="spellStart"/>
-      <w:r>
-        <w:rPr>
-          <w:rFonts w:ascii="Times New Roman" w:hAnsi="Times New Roman" w:cs="Times New Roman"/>
-        </w:rPr>
-        <w:t>pengembangan</w:t>
-      </w:r>
-      <w:proofErr w:type="spellEnd"/>
-      <w:r>
-        <w:rPr>
-          <w:rFonts w:ascii="Times New Roman" w:hAnsi="Times New Roman" w:cs="Times New Roman"/>
-        </w:rPr>
-        <w:t xml:space="preserve"> </w:t>
-      </w:r>
-      <w:proofErr w:type="spellStart"/>
-      <w:r>
-        <w:rPr>
-          <w:rFonts w:ascii="Times New Roman" w:hAnsi="Times New Roman" w:cs="Times New Roman"/>
-        </w:rPr>
-        <w:t>ilmu</w:t>
-      </w:r>
-      <w:proofErr w:type="spellEnd"/>
-      <w:r>
-        <w:rPr>
-          <w:rFonts w:ascii="Times New Roman" w:hAnsi="Times New Roman" w:cs="Times New Roman"/>
-        </w:rPr>
-        <w:t xml:space="preserve"> </w:t>
-      </w:r>
-      <w:proofErr w:type="spellStart"/>
-      <w:r>
-        <w:rPr>
-          <w:rFonts w:ascii="Times New Roman" w:hAnsi="Times New Roman" w:cs="Times New Roman"/>
-        </w:rPr>
-        <w:t>pengetahuan</w:t>
-      </w:r>
-      <w:proofErr w:type="spellEnd"/>
-      <w:r>
-        <w:rPr>
-          <w:rFonts w:ascii="Times New Roman" w:hAnsi="Times New Roman" w:cs="Times New Roman"/>
-        </w:rPr>
-        <w:t xml:space="preserve">, </w:t>
-      </w:r>
-      <w:proofErr w:type="spellStart"/>
-      <w:r>
-        <w:rPr>
-          <w:rFonts w:ascii="Times New Roman" w:hAnsi="Times New Roman" w:cs="Times New Roman"/>
-        </w:rPr>
-        <w:t>menyetujui</w:t>
-      </w:r>
-      <w:proofErr w:type="spellEnd"/>
-      <w:r>
-        <w:rPr>
-          <w:rFonts w:ascii="Times New Roman" w:hAnsi="Times New Roman" w:cs="Times New Roman"/>
-        </w:rPr>
-        <w:t xml:space="preserve"> </w:t>
-      </w:r>
-      <w:proofErr w:type="spellStart"/>
-      <w:r>
-        <w:rPr>
-          <w:rFonts w:ascii="Times New Roman" w:hAnsi="Times New Roman" w:cs="Times New Roman"/>
-        </w:rPr>
-        <w:t>untuk</w:t>
-      </w:r>
-      <w:proofErr w:type="spellEnd"/>
-      <w:r>
-        <w:rPr>
-          <w:rFonts w:ascii="Times New Roman" w:hAnsi="Times New Roman" w:cs="Times New Roman"/>
-        </w:rPr>
-        <w:t xml:space="preserve"> </w:t>
-      </w:r>
-      <w:proofErr w:type="spellStart"/>
-      <w:r>
-        <w:rPr>
-          <w:rFonts w:ascii="Times New Roman" w:hAnsi="Times New Roman" w:cs="Times New Roman"/>
-        </w:rPr>
-        <w:t>memberikan</w:t>
-      </w:r>
-      <w:proofErr w:type="spellEnd"/>
-      <w:r>
-        <w:rPr>
-          <w:rFonts w:ascii="Times New Roman" w:hAnsi="Times New Roman" w:cs="Times New Roman"/>
-        </w:rPr>
-        <w:t xml:space="preserve"> </w:t>
-      </w:r>
-      <w:proofErr w:type="spellStart"/>
-      <w:r>
-        <w:rPr>
-          <w:rFonts w:ascii="Times New Roman" w:hAnsi="Times New Roman" w:cs="Times New Roman"/>
-        </w:rPr>
-        <w:t>kepada</w:t>
-      </w:r>
-      <w:proofErr w:type="spellEnd"/>
-      <w:r>
-        <w:rPr>
-          <w:rFonts w:ascii="Times New Roman" w:hAnsi="Times New Roman" w:cs="Times New Roman"/>
-        </w:rPr>
-        <w:t xml:space="preserve"> </w:t>
-      </w:r>
-      <w:proofErr w:type="spellStart"/>
-      <w:r>
-        <w:rPr>
-          <w:rFonts w:ascii="Times New Roman" w:hAnsi="Times New Roman" w:cs="Times New Roman"/>
-        </w:rPr>
-        <w:t>Institut</w:t>
-      </w:r>
-      <w:proofErr w:type="spellEnd"/>
-      <w:r>
-        <w:rPr>
-          <w:rFonts w:ascii="Times New Roman" w:hAnsi="Times New Roman" w:cs="Times New Roman"/>
-        </w:rPr>
-        <w:t xml:space="preserve"> </w:t>
-      </w:r>
-      <w:proofErr w:type="spellStart"/>
-      <w:r>
-        <w:rPr>
-          <w:rFonts w:ascii="Times New Roman" w:hAnsi="Times New Roman" w:cs="Times New Roman"/>
-        </w:rPr>
-        <w:t>Teknologi</w:t>
-      </w:r>
-      <w:proofErr w:type="spellEnd"/>
-      <w:r>
-        <w:rPr>
-          <w:rFonts w:ascii="Times New Roman" w:hAnsi="Times New Roman" w:cs="Times New Roman"/>
-        </w:rPr>
-        <w:t xml:space="preserve"> Sumatera Hak </w:t>
-      </w:r>
-      <w:proofErr w:type="spellStart"/>
-      <w:r>
-        <w:rPr>
-          <w:rFonts w:ascii="Times New Roman" w:hAnsi="Times New Roman" w:cs="Times New Roman"/>
-        </w:rPr>
-        <w:t>Bebas</w:t>
-      </w:r>
-      <w:proofErr w:type="spellEnd"/>
-      <w:r>
-        <w:rPr>
-          <w:rFonts w:ascii="Times New Roman" w:hAnsi="Times New Roman" w:cs="Times New Roman"/>
-        </w:rPr>
-        <w:t xml:space="preserve"> Royalti </w:t>
-      </w:r>
-      <w:proofErr w:type="spellStart"/>
-      <w:r>
-        <w:rPr>
-          <w:rFonts w:ascii="Times New Roman" w:hAnsi="Times New Roman" w:cs="Times New Roman"/>
-        </w:rPr>
-        <w:t>Noneksklusif</w:t>
-      </w:r>
-      <w:proofErr w:type="spellEnd"/>
-      <w:r>
-        <w:rPr>
-          <w:rFonts w:ascii="Times New Roman" w:hAnsi="Times New Roman" w:cs="Times New Roman"/>
-        </w:rPr>
-        <w:t xml:space="preserve"> (Non-exclusive Royalty Free Right) </w:t>
-      </w:r>
-      <w:proofErr w:type="spellStart"/>
-      <w:r>
-        <w:rPr>
-          <w:rFonts w:ascii="Times New Roman" w:hAnsi="Times New Roman" w:cs="Times New Roman"/>
-        </w:rPr>
-        <w:t>atas</w:t>
-      </w:r>
-      <w:proofErr w:type="spellEnd"/>
-      <w:r>
-        <w:rPr>
-          <w:rFonts w:ascii="Times New Roman" w:hAnsi="Times New Roman" w:cs="Times New Roman"/>
-        </w:rPr>
-        <w:t xml:space="preserve"> </w:t>
-      </w:r>
-      <w:proofErr w:type="spellStart"/>
-      <w:r>
-        <w:rPr>
-          <w:rFonts w:ascii="Times New Roman" w:hAnsi="Times New Roman" w:cs="Times New Roman"/>
-        </w:rPr>
-        <w:t>karya</w:t>
-      </w:r>
-      <w:proofErr w:type="spellEnd"/>
-      <w:r>
-        <w:rPr>
-          <w:rFonts w:ascii="Times New Roman" w:hAnsi="Times New Roman" w:cs="Times New Roman"/>
-        </w:rPr>
-        <w:t xml:space="preserve"> </w:t>
-      </w:r>
-      <w:proofErr w:type="spellStart"/>
-      <w:r>
-        <w:rPr>
-          <w:rFonts w:ascii="Times New Roman" w:hAnsi="Times New Roman" w:cs="Times New Roman"/>
-        </w:rPr>
-        <w:t>ilmiah</w:t>
-      </w:r>
-      <w:proofErr w:type="spellEnd"/>
-      <w:r>
-        <w:rPr>
-          <w:rFonts w:ascii="Times New Roman" w:hAnsi="Times New Roman" w:cs="Times New Roman"/>
-        </w:rPr>
-        <w:t xml:space="preserve"> </w:t>
-      </w:r>
-      <w:proofErr w:type="spellStart"/>
-      <w:r>
-        <w:rPr>
-          <w:rFonts w:ascii="Times New Roman" w:hAnsi="Times New Roman" w:cs="Times New Roman"/>
-        </w:rPr>
-        <w:t>saya</w:t>
-      </w:r>
-      <w:proofErr w:type="spellEnd"/>
-      <w:r>
-        <w:rPr>
-          <w:rFonts w:ascii="Times New Roman" w:hAnsi="Times New Roman" w:cs="Times New Roman"/>
-        </w:rPr>
-        <w:t xml:space="preserve"> yang </w:t>
-      </w:r>
-      <w:proofErr w:type="spellStart"/>
-      <w:r>
-        <w:rPr>
-          <w:rFonts w:ascii="Times New Roman" w:hAnsi="Times New Roman" w:cs="Times New Roman"/>
-        </w:rPr>
-        <w:t>berjudul</w:t>
-      </w:r>
-      <w:proofErr w:type="spellEnd"/>
-      <w:r>
-        <w:rPr>
-          <w:rFonts w:ascii="Times New Roman" w:hAnsi="Times New Roman" w:cs="Times New Roman"/>
-        </w:rPr>
-        <w:t>:</w:t>
+        <w:t>demi pengembangan ilmu pengetahuan, menyetujui untuk memberikan kepada Institut Teknologi Sumatera Hak Bebas Royalti Noneksklusif (Non-exclusive Royalty Free Right) atas karya ilmiah saya yang berjudul:</w:t>
       </w:r>
     </w:p>
     <w:p>
@@ -2079,11 +1831,13 @@
         <w:jc w:val="center"/>
         <w:rPr>
           <w:rFonts w:ascii="Times New Roman" w:hAnsi="Times New Roman" w:cs="Times New Roman"/>
-        </w:rPr>
-      </w:pPr>
-      <w:r>
-        <w:rPr>
-          <w:rFonts w:ascii="Times New Roman" w:hAnsi="Times New Roman" w:cs="Times New Roman"/>
+          <w:lang w:val="sv-SE"/>
+        </w:rPr>
+      </w:pPr>
+      <w:r>
+        <w:rPr>
+          <w:rFonts w:ascii="Times New Roman" w:hAnsi="Times New Roman" w:cs="Times New Roman"/>
+          <w:lang w:val="sv-SE"/>
         </w:rPr>
         <w:t>PENGEMBANGAN DASHBOARD SMART FARMING GREENHOUSE KEBUN RAYA ITERA BERBASIS PROGRESSIVE WEB APP DENGAN METODE AGILE SCRUM</w:t>
       </w:r>
@@ -2494,17 +2248,20 @@
         <w:jc w:val="center"/>
         <w:rPr>
           <w:rFonts w:ascii="Times New Roman" w:hAnsi="Times New Roman" w:cs="Times New Roman"/>
-        </w:rPr>
-      </w:pPr>
-      <w:r>
-        <w:rPr>
-          <w:rFonts w:ascii="Times New Roman" w:hAnsi="Times New Roman" w:cs="Times New Roman"/>
+          <w:lang w:val="sv-SE"/>
+        </w:rPr>
+      </w:pPr>
+      <w:r>
+        <w:rPr>
+          <w:rFonts w:ascii="Times New Roman" w:hAnsi="Times New Roman" w:cs="Times New Roman"/>
+          <w:lang w:val="sv-SE"/>
         </w:rPr>
         <w:t>PENGEMBANGAN DASHBOARD SMART FARMING GREENHOUSE KEBUN RAYA ITERA BERBASIS PROGRESSIVE WEB APP DENGAN METODE AGILE SCRU</w:t>
       </w:r>
       <w:r>
         <w:rPr>
           <w:rFonts w:ascii="Times New Roman" w:hAnsi="Times New Roman" w:cs="Times New Roman"/>
+          <w:lang w:val="sv-SE"/>
         </w:rPr>
         <w:t>M</w:t>
       </w:r>
@@ -2515,11 +2272,13 @@
         <w:jc w:val="center"/>
         <w:rPr>
           <w:rFonts w:ascii="Times New Roman" w:hAnsi="Times New Roman" w:cs="Times New Roman"/>
-        </w:rPr>
-      </w:pPr>
-      <w:r>
-        <w:rPr>
-          <w:rFonts w:ascii="Times New Roman" w:hAnsi="Times New Roman" w:cs="Times New Roman"/>
+          <w:lang w:val="sv-SE"/>
+        </w:rPr>
+      </w:pPr>
+      <w:r>
+        <w:rPr>
+          <w:rFonts w:ascii="Times New Roman" w:hAnsi="Times New Roman" w:cs="Times New Roman"/>
+          <w:lang w:val="sv-SE"/>
         </w:rPr>
         <w:t>Muhammad Yusuf</w:t>
       </w:r>
@@ -2825,6 +2584,7 @@
           <w:rFonts w:ascii="Times New Roman" w:hAnsi="Times New Roman" w:cs="Times New Roman"/>
           <w:b/>
           <w:bCs/>
+          <w:lang w:val="sv-SE"/>
         </w:rPr>
       </w:pPr>
       <w:bookmarkStart w:id="7" w:name="_Toc209420764"/>
@@ -2845,6 +2605,13 @@
     </w:p>
     <w:sdt>
       <w:sdtPr>
+        <w:rPr>
+          <w:rFonts w:ascii="Calibri" w:eastAsia="Calibri" w:hAnsi="Calibri" w:cs="Calibri"/>
+          <w:color w:val="auto"/>
+          <w:sz w:val="22"/>
+          <w:szCs w:val="22"/>
+          <w:lang w:val="en-ID" w:eastAsia="en-ID"/>
+        </w:rPr>
         <w:id w:val="-449701545"/>
         <w:docPartObj>
           <w:docPartGallery w:val="Table of Contents"/>
@@ -2853,14 +2620,9 @@
       </w:sdtPr>
       <w:sdtEndPr>
         <w:rPr>
-          <w:rFonts w:ascii="Calibri" w:eastAsia="Calibri" w:hAnsi="Calibri" w:cs="Calibri"/>
           <w:b/>
           <w:bCs/>
           <w:noProof/>
-          <w:color w:val="auto"/>
-          <w:sz w:val="22"/>
-          <w:szCs w:val="22"/>
-          <w:lang w:val="en-ID" w:eastAsia="en-ID"/>
         </w:rPr>
       </w:sdtEndPr>
       <w:sdtContent>
@@ -6505,25 +6267,224 @@
           <w:rFonts w:ascii="Times New Roman" w:hAnsi="Times New Roman" w:cs="Times New Roman"/>
           <w:b/>
           <w:bCs/>
-          <w:sz w:val="22"/>
-          <w:szCs w:val="22"/>
-          <w:lang w:val="sv-SE"/>
-        </w:rPr>
-      </w:pPr>
-      <w:bookmarkStart w:id="12" w:name="_Toc209420769"/>
-      <w:r>
-        <w:rPr>
-          <w:rFonts w:ascii="Times New Roman" w:hAnsi="Times New Roman" w:cs="Times New Roman"/>
-          <w:b/>
-          <w:bCs/>
           <w:color w:val="auto"/>
           <w:sz w:val="22"/>
           <w:szCs w:val="22"/>
           <w:lang w:val="sv-SE"/>
         </w:rPr>
+      </w:pPr>
+      <w:bookmarkStart w:id="12" w:name="_Toc209420769"/>
+      <w:r>
+        <w:rPr>
+          <w:rFonts w:ascii="Times New Roman" w:hAnsi="Times New Roman" w:cs="Times New Roman"/>
+          <w:b/>
+          <w:bCs/>
+          <w:color w:val="auto"/>
+          <w:sz w:val="22"/>
+          <w:szCs w:val="22"/>
+          <w:lang w:val="sv-SE"/>
+        </w:rPr>
         <w:t>Latar Belakang</w:t>
       </w:r>
       <w:bookmarkEnd w:id="12"/>
+    </w:p>
+    <w:p>
+      <w:pPr>
+        <w:spacing w:after="0" w:line="360" w:lineRule="auto"/>
+        <w:ind w:firstLine="567"/>
+        <w:jc w:val="both"/>
+        <w:rPr>
+          <w:rFonts w:ascii="Times New Roman" w:hAnsi="Times New Roman" w:cs="Times New Roman"/>
+          <w:lang w:val="sv-SE"/>
+        </w:rPr>
+      </w:pPr>
+      <w:r>
+        <w:rPr>
+          <w:rFonts w:ascii="Times New Roman" w:hAnsi="Times New Roman" w:cs="Times New Roman"/>
+          <w:lang w:val="sv-SE"/>
+        </w:rPr>
+        <w:t>Sektor pertanian Indonesia berkontribusi signifikan terhadap Produk Domestik Bruto (PDB). Data PDB sektor pertanian Triwulan III 2024 menunjukkan pertumbuhan 1,69%, mencerminkan potensi sektor ini yang terus berkembang [1]. Meskipun demikian, sektor ini masih menghadapi berbagai tantangan, salah satunya adalah dalam budidaya tanaman buah dan sayuran yang memerlukan perlakuan khusus. Oleh karena itu, pengelolaan dan pemantauan yang efisien menjadi kunci untuk memaksimalkan potensi sektor ini, terutama dalam menghadapi kondisi lingkungan yang tidak selalu stabil.</w:t>
+      </w:r>
+    </w:p>
+    <w:p>
+      <w:pPr>
+        <w:spacing w:after="0" w:line="360" w:lineRule="auto"/>
+        <w:ind w:firstLine="567"/>
+        <w:jc w:val="both"/>
+        <w:rPr>
+          <w:rFonts w:ascii="Times New Roman" w:hAnsi="Times New Roman" w:cs="Times New Roman"/>
+          <w:lang w:val="sv-SE"/>
+        </w:rPr>
+      </w:pPr>
+      <w:r>
+        <w:rPr>
+          <w:rFonts w:ascii="Times New Roman" w:hAnsi="Times New Roman" w:cs="Times New Roman"/>
+          <w:lang w:val="sv-SE"/>
+        </w:rPr>
+        <w:t>Badan Pusat Statistik (BPS) mencatat peningkatan produksi melon nasional dari 117.793,81 ton pada tahun 2023 menjadi 125.383,77 ton pada tahun 2024 [2] [3]. Peningkatan ini mencerminkan adanya perkembangan dalam sektor budidaya melon, meskipun sektor ini juga dihadapkan pada tantangan dalam menjaga kestabilan produksi. Melon, sebagai tanaman dengan potensi ekonomi tinggi, memerlukan pengelolaan lingkungan yang ketat, termasuk kontrol suhu, kelembaban, dan sistem irigasi yang harus dijaga agar tetap konsisten. Tanaman melon yang memiliki sensitivitas tinggi terhadap kondisi lingkungan ini, menjadikannya salah satu komoditas pertanian yang paling menantang dalam hal pengelolaan dan pemantauan.</w:t>
+      </w:r>
+      <w:r>
+        <w:rPr>
+          <w:rFonts w:ascii="Times New Roman" w:hAnsi="Times New Roman" w:cs="Times New Roman"/>
+          <w:lang w:val="sv-SE"/>
+        </w:rPr>
+        <w:t xml:space="preserve"> (Bisa di tambahkan </w:t>
+      </w:r>
+      <w:r>
+        <w:rPr>
+          <w:rFonts w:ascii="Times New Roman" w:hAnsi="Times New Roman" w:cs="Times New Roman"/>
+          <w:lang w:val="sv-SE"/>
+        </w:rPr>
+        <w:t xml:space="preserve">data wawancara </w:t>
+      </w:r>
+      <w:r>
+        <w:rPr>
+          <w:rFonts w:ascii="Times New Roman" w:hAnsi="Times New Roman" w:cs="Times New Roman"/>
+          <w:lang w:val="sv-SE"/>
+        </w:rPr>
+        <w:t>Ibu Zuna + Pak Pujo)</w:t>
+      </w:r>
+    </w:p>
+    <w:p>
+      <w:pPr>
+        <w:spacing w:after="0" w:line="360" w:lineRule="auto"/>
+        <w:ind w:firstLine="567"/>
+        <w:jc w:val="both"/>
+        <w:rPr>
+          <w:rFonts w:ascii="Times New Roman" w:hAnsi="Times New Roman" w:cs="Times New Roman"/>
+          <w:lang w:val="sv-SE"/>
+        </w:rPr>
+      </w:pPr>
+      <w:r>
+        <w:rPr>
+          <w:rFonts w:ascii="Times New Roman" w:hAnsi="Times New Roman" w:cs="Times New Roman"/>
+          <w:lang w:val="sv-SE"/>
+        </w:rPr>
+        <w:t xml:space="preserve">ITERA memiliki sistem pemantauan </w:t>
+      </w:r>
+      <w:r>
+        <w:rPr>
+          <w:rFonts w:ascii="Times New Roman" w:hAnsi="Times New Roman" w:cs="Times New Roman"/>
+          <w:i/>
+          <w:iCs/>
+          <w:lang w:val="sv-SE"/>
+        </w:rPr>
+        <w:t>real-time</w:t>
+      </w:r>
+      <w:r>
+        <w:rPr>
+          <w:rFonts w:ascii="Times New Roman" w:hAnsi="Times New Roman" w:cs="Times New Roman"/>
+          <w:lang w:val="sv-SE"/>
+        </w:rPr>
+        <w:t xml:space="preserve"> untuk pengelolaan </w:t>
+      </w:r>
+      <w:r>
+        <w:rPr>
+          <w:rFonts w:ascii="Times New Roman" w:hAnsi="Times New Roman" w:cs="Times New Roman"/>
+          <w:i/>
+          <w:iCs/>
+          <w:lang w:val="sv-SE"/>
+        </w:rPr>
+        <w:t>greenhouse</w:t>
+      </w:r>
+      <w:r>
+        <w:rPr>
+          <w:rFonts w:ascii="Times New Roman" w:hAnsi="Times New Roman" w:cs="Times New Roman"/>
+          <w:lang w:val="sv-SE"/>
+        </w:rPr>
+        <w:t xml:space="preserve"> melon, namun sistem tersebut masih menghadapi masalah efisiensi komunikasi data. Metode polling yang digunakan dengan loop berkelanjutan menyebabkan konsumsi </w:t>
+      </w:r>
+      <w:r>
+        <w:rPr>
+          <w:rFonts w:ascii="Times New Roman" w:hAnsi="Times New Roman" w:cs="Times New Roman"/>
+          <w:lang w:val="sv-SE"/>
+        </w:rPr>
+        <w:lastRenderedPageBreak/>
+        <w:t>bandwidth dan resource server yang tinggi. Selain itu, polling juga mengakibatkan delay dalam pengiriman data dan membebani sistem meskipun tidak ada perubahan data yang signifikan. Sistem ini juga belum memiliki dashboard penjadwalan otomatis atau otomatisasi aktuator bedasarkan nilai sensor untuk kegiatan perawatan seperti penyiraman, pemberian nutrisi, dan pengaturan suhu serta kelembaban.</w:t>
+      </w:r>
+    </w:p>
+    <w:p>
+      <w:pPr>
+        <w:spacing w:line="360" w:lineRule="auto"/>
+        <w:ind w:firstLine="567"/>
+        <w:jc w:val="both"/>
+        <w:rPr>
+          <w:rFonts w:ascii="Times New Roman" w:hAnsi="Times New Roman" w:cs="Times New Roman"/>
+          <w:lang w:val="sv-SE"/>
+        </w:rPr>
+      </w:pPr>
+      <w:r>
+        <w:rPr>
+          <w:rFonts w:ascii="Times New Roman" w:hAnsi="Times New Roman" w:cs="Times New Roman"/>
+          <w:lang w:val="sv-SE"/>
+        </w:rPr>
+        <w:t xml:space="preserve">Solusi untuk masalah ini adalah implementasi teknologi WebSocket dan Progressive Web App (PWA). </w:t>
+      </w:r>
+      <w:r>
+        <w:rPr>
+          <w:rFonts w:ascii="Times New Roman" w:hAnsi="Times New Roman" w:cs="Times New Roman"/>
+          <w:lang w:val="sv-SE"/>
+        </w:rPr>
+        <w:t>WebSocket memungkinkan komunikasi dua arah secara real-time dengan konsumsi resource yang lebih rendah dibandingkan metode polling, mengurangi beban server dan delay pengiriman data. Penggunaan PWA untuk dashboard memberikan fleksibilitas akses melalui perangkat apapun, baik smartphone maupun desktop, dengan kemampuan offline yang mendukung operasional lapangan. Integrasi sistem penjadwalan otomatis dan otomatisasi aktuator berbasis sensor akan mempermudah pengelolaan kegiatan greenhouse, meningkatkan efisiensi operasional.</w:t>
+      </w:r>
+    </w:p>
+    <w:p>
+      <w:pPr>
+        <w:spacing w:line="360" w:lineRule="auto"/>
+        <w:ind w:firstLine="567"/>
+        <w:jc w:val="both"/>
+        <w:rPr>
+          <w:rFonts w:ascii="Times New Roman" w:hAnsi="Times New Roman" w:cs="Times New Roman"/>
+          <w:lang w:val="sv-SE"/>
+        </w:rPr>
+      </w:pPr>
+      <w:r>
+        <w:rPr>
+          <w:rFonts w:ascii="Times New Roman" w:hAnsi="Times New Roman" w:cs="Times New Roman"/>
+          <w:lang w:val="sv-SE"/>
+        </w:rPr>
+        <w:t xml:space="preserve">Integrasi sensor IoT juga penting untuk pengambilan keputusan berbasis data. Sensor suhu, kelembaban udara, pH tanah, dan kelembaban tanah akan mengumpulkan data secara kontinu, menyediakan informasi yang diperlukan untuk pengaturan lingkungan yang lebih responsif. </w:t>
+      </w:r>
+      <w:r>
+        <w:rPr>
+          <w:rFonts w:ascii="Times New Roman" w:hAnsi="Times New Roman" w:cs="Times New Roman"/>
+          <w:lang w:val="sv-SE"/>
+        </w:rPr>
+        <w:t>Data ini digunakan untuk pengaturan otomatis suhu dan kelembaban, meminimalkan kesalahan manusia dan memastikan kondisi optimal bagi tanaman melon.</w:t>
+      </w:r>
+    </w:p>
+    <w:p>
+      <w:pPr>
+        <w:spacing w:line="360" w:lineRule="auto"/>
+        <w:ind w:firstLine="567"/>
+        <w:jc w:val="both"/>
+        <w:rPr>
+          <w:rFonts w:ascii="Times New Roman" w:hAnsi="Times New Roman" w:cs="Times New Roman"/>
+          <w:lang w:val="sv-SE"/>
+        </w:rPr>
+      </w:pPr>
+      <w:r>
+        <w:rPr>
+          <w:rFonts w:ascii="Times New Roman" w:hAnsi="Times New Roman" w:cs="Times New Roman"/>
+          <w:lang w:val="sv-SE"/>
+        </w:rPr>
+        <w:t xml:space="preserve">Penelitian ini menggunakan metodologi Agile Scrum untuk pengembangan sistem dalam siklus sprint pendek dengan evaluasi dan validasi berkelanjutan pada setiap iterasi. </w:t>
+      </w:r>
+      <w:r>
+        <w:rPr>
+          <w:rFonts w:ascii="Times New Roman" w:hAnsi="Times New Roman" w:cs="Times New Roman"/>
+          <w:lang w:val="sv-SE"/>
+        </w:rPr>
+        <w:t xml:space="preserve">Pengujian dilakukan dengan Black-box Testing, White-box Testing, dan pengukuran usability </w:t>
+      </w:r>
+      <w:r>
+        <w:rPr>
+          <w:rFonts w:ascii="Times New Roman" w:hAnsi="Times New Roman" w:cs="Times New Roman"/>
+          <w:lang w:val="sv-SE"/>
+        </w:rPr>
+        <w:lastRenderedPageBreak/>
+        <w:t>menggunakan UMUX untuk memastikan sistem memenuhi kebutuhan pengguna. Tujuan utama pengembangan ini adalah meningkatkan usability scale dari 75.875 Nugraha2023 menjadi 90 atau lebih, untuk meningkatkan kepuasan pengguna dan efektivitas sistem di lapangan. Implementasi WebSocket dan sistem penjadwalan diharapkan dapat meningkatkan efisiensi operasional greenhouse hingga 40% dibandingkan sistem polling yang ada. Dampak yang diharapkan adalah peningkatan produksi melon yang lebih berkualitas, efisien, dan konsisten, serta kontribusi terhadap pengembangan teknologi pertanian modern di Indonesia.</w:t>
+      </w:r>
     </w:p>
     <w:p>
       <w:pPr>
@@ -6560,6 +6521,146 @@
     </w:p>
     <w:p>
       <w:pPr>
+        <w:spacing w:line="360" w:lineRule="auto"/>
+        <w:ind w:firstLine="567"/>
+        <w:jc w:val="both"/>
+        <w:rPr>
+          <w:rFonts w:ascii="Times New Roman" w:hAnsi="Times New Roman" w:cs="Times New Roman"/>
+          <w:lang w:val="sv-SE"/>
+        </w:rPr>
+      </w:pPr>
+      <w:r>
+        <w:rPr>
+          <w:rFonts w:ascii="Times New Roman" w:hAnsi="Times New Roman" w:cs="Times New Roman"/>
+          <w:lang w:val="sv-SE"/>
+        </w:rPr>
+        <w:t>Latar belakang yang ada menunjukkan bahwa rumusan masalah dalam penelitian ini dapat dijabarkan sebagai berikut:</w:t>
+      </w:r>
+    </w:p>
+    <w:p>
+      <w:pPr>
+        <w:pStyle w:val="ListParagraph"/>
+        <w:numPr>
+          <w:ilvl w:val="0"/>
+          <w:numId w:val="19"/>
+        </w:numPr>
+        <w:spacing w:line="360" w:lineRule="auto"/>
+        <w:jc w:val="both"/>
+        <w:rPr>
+          <w:rFonts w:ascii="Times New Roman" w:hAnsi="Times New Roman" w:cs="Times New Roman"/>
+          <w:lang w:val="sv-SE"/>
+        </w:rPr>
+      </w:pPr>
+      <w:r>
+        <w:rPr>
+          <w:rFonts w:ascii="Times New Roman" w:hAnsi="Times New Roman" w:cs="Times New Roman"/>
+          <w:lang w:val="sv-SE"/>
+        </w:rPr>
+        <w:t>Bagaimana merancang sistem dashboard berbasis Progressive Web App</w:t>
+      </w:r>
+      <w:r>
+        <w:rPr>
+          <w:rFonts w:ascii="Times New Roman" w:hAnsi="Times New Roman" w:cs="Times New Roman"/>
+          <w:lang w:val="sv-SE"/>
+        </w:rPr>
+        <w:t xml:space="preserve"> </w:t>
+      </w:r>
+      <w:r>
+        <w:rPr>
+          <w:rFonts w:ascii="Times New Roman" w:hAnsi="Times New Roman" w:cs="Times New Roman"/>
+          <w:lang w:val="sv-SE"/>
+        </w:rPr>
+        <w:t xml:space="preserve">(PWA) </w:t>
+      </w:r>
+      <w:r>
+        <w:rPr>
+          <w:rFonts w:ascii="Times New Roman" w:hAnsi="Times New Roman" w:cs="Times New Roman"/>
+          <w:lang w:val="sv-SE"/>
+        </w:rPr>
+        <w:t xml:space="preserve">dengan metodologi Agile Scrum </w:t>
+      </w:r>
+      <w:r>
+        <w:rPr>
+          <w:rFonts w:ascii="Times New Roman" w:hAnsi="Times New Roman" w:cs="Times New Roman"/>
+          <w:lang w:val="sv-SE"/>
+        </w:rPr>
+        <w:t>di ITERA?</w:t>
+      </w:r>
+    </w:p>
+    <w:p>
+      <w:pPr>
+        <w:pStyle w:val="ListParagraph"/>
+        <w:numPr>
+          <w:ilvl w:val="0"/>
+          <w:numId w:val="19"/>
+        </w:numPr>
+        <w:spacing w:line="360" w:lineRule="auto"/>
+        <w:jc w:val="both"/>
+        <w:rPr>
+          <w:rFonts w:ascii="Times New Roman" w:hAnsi="Times New Roman" w:cs="Times New Roman"/>
+          <w:lang w:val="sv-SE"/>
+        </w:rPr>
+      </w:pPr>
+      <w:r>
+        <w:rPr>
+          <w:rFonts w:ascii="Times New Roman" w:hAnsi="Times New Roman" w:cs="Times New Roman"/>
+          <w:lang w:val="sv-SE"/>
+        </w:rPr>
+        <w:t>Bagaimana mengukur tingkat fungsionalitas, usability, dan kepuasan pengguna pada dashboard berbasis PWA</w:t>
+      </w:r>
+      <w:r>
+        <w:rPr>
+          <w:rFonts w:ascii="Times New Roman" w:hAnsi="Times New Roman" w:cs="Times New Roman"/>
+          <w:lang w:val="sv-SE"/>
+        </w:rPr>
+        <w:t>?</w:t>
+      </w:r>
+    </w:p>
+    <w:p>
+      <w:pPr>
+        <w:pStyle w:val="ListParagraph"/>
+        <w:numPr>
+          <w:ilvl w:val="0"/>
+          <w:numId w:val="19"/>
+        </w:numPr>
+        <w:spacing w:line="360" w:lineRule="auto"/>
+        <w:jc w:val="both"/>
+        <w:rPr>
+          <w:rFonts w:ascii="Times New Roman" w:hAnsi="Times New Roman" w:cs="Times New Roman"/>
+          <w:lang w:val="sv-SE"/>
+        </w:rPr>
+      </w:pPr>
+      <w:r>
+        <w:rPr>
+          <w:rFonts w:ascii="Times New Roman" w:hAnsi="Times New Roman" w:cs="Times New Roman"/>
+          <w:lang w:val="sv-SE"/>
+        </w:rPr>
+        <w:t xml:space="preserve">Sejauh mana </w:t>
+      </w:r>
+      <w:r>
+        <w:rPr>
+          <w:rFonts w:ascii="Times New Roman" w:hAnsi="Times New Roman" w:cs="Times New Roman"/>
+          <w:lang w:val="sv-SE"/>
+        </w:rPr>
+        <w:t>dashboard berbasis PWA</w:t>
+      </w:r>
+      <w:r>
+        <w:rPr>
+          <w:rFonts w:ascii="Times New Roman" w:hAnsi="Times New Roman" w:cs="Times New Roman"/>
+          <w:lang w:val="sv-SE"/>
+        </w:rPr>
+        <w:t xml:space="preserve"> dapat meningkatkan efisiensi operasional dan efektivitas pengelolaan lingkungan</w:t>
+      </w:r>
+      <w:r>
+        <w:rPr>
+          <w:rFonts w:ascii="Times New Roman" w:hAnsi="Times New Roman" w:cs="Times New Roman"/>
+          <w:lang w:val="sv-SE"/>
+        </w:rPr>
+        <w:t xml:space="preserve"> greenhouse ITERA?</w:t>
+      </w:r>
+    </w:p>
+    <w:p>
+      <w:pPr>
         <w:pStyle w:val="Heading2"/>
         <w:numPr>
           <w:ilvl w:val="0"/>
@@ -6593,6 +6694,112 @@
     </w:p>
     <w:p>
       <w:pPr>
+        <w:spacing w:line="360" w:lineRule="auto"/>
+        <w:ind w:firstLine="567"/>
+        <w:jc w:val="both"/>
+        <w:rPr>
+          <w:rFonts w:ascii="Times New Roman" w:hAnsi="Times New Roman" w:cs="Times New Roman"/>
+          <w:lang w:val="sv-SE"/>
+        </w:rPr>
+      </w:pPr>
+      <w:r>
+        <w:rPr>
+          <w:rFonts w:ascii="Times New Roman" w:hAnsi="Times New Roman" w:cs="Times New Roman"/>
+          <w:lang w:val="sv-SE"/>
+        </w:rPr>
+        <w:t>Latar belakang dan rumusan masalah memberikan dasar bahwa tujuan dari penelitian ini adalah sebagai berikut:</w:t>
+      </w:r>
+    </w:p>
+    <w:p>
+      <w:pPr>
+        <w:pStyle w:val="ListParagraph"/>
+        <w:numPr>
+          <w:ilvl w:val="0"/>
+          <w:numId w:val="20"/>
+        </w:numPr>
+        <w:spacing w:line="360" w:lineRule="auto"/>
+        <w:jc w:val="both"/>
+        <w:rPr>
+          <w:rFonts w:ascii="Times New Roman" w:hAnsi="Times New Roman" w:cs="Times New Roman"/>
+          <w:lang w:val="sv-SE"/>
+        </w:rPr>
+      </w:pPr>
+      <w:r>
+        <w:rPr>
+          <w:rFonts w:ascii="Times New Roman" w:hAnsi="Times New Roman" w:cs="Times New Roman"/>
+          <w:lang w:val="sv-SE"/>
+        </w:rPr>
+        <w:t>Merancang sistem dashboard berbasis Progressive Web App (PWA) dengan metodologi Agile Scrum di ITERA</w:t>
+      </w:r>
+      <w:r>
+        <w:rPr>
+          <w:rFonts w:ascii="Times New Roman" w:hAnsi="Times New Roman" w:cs="Times New Roman"/>
+          <w:lang w:val="sv-SE"/>
+        </w:rPr>
+        <w:t>.</w:t>
+      </w:r>
+    </w:p>
+    <w:p>
+      <w:pPr>
+        <w:pStyle w:val="ListParagraph"/>
+        <w:numPr>
+          <w:ilvl w:val="0"/>
+          <w:numId w:val="20"/>
+        </w:numPr>
+        <w:spacing w:line="360" w:lineRule="auto"/>
+        <w:jc w:val="both"/>
+        <w:rPr>
+          <w:rFonts w:ascii="Times New Roman" w:hAnsi="Times New Roman" w:cs="Times New Roman"/>
+          <w:lang w:val="sv-SE"/>
+        </w:rPr>
+      </w:pPr>
+      <w:r>
+        <w:rPr>
+          <w:rFonts w:ascii="Times New Roman" w:hAnsi="Times New Roman" w:cs="Times New Roman"/>
+          <w:lang w:val="sv-SE"/>
+        </w:rPr>
+        <w:lastRenderedPageBreak/>
+        <w:t>Mengukur tingkat fungsionalitas, usability, dan kepuasan pengguna pada dashboard berbasis PWA</w:t>
+      </w:r>
+      <w:r>
+        <w:rPr>
+          <w:rFonts w:ascii="Times New Roman" w:hAnsi="Times New Roman" w:cs="Times New Roman"/>
+          <w:lang w:val="sv-SE"/>
+        </w:rPr>
+        <w:t>.</w:t>
+      </w:r>
+    </w:p>
+    <w:p>
+      <w:pPr>
+        <w:pStyle w:val="ListParagraph"/>
+        <w:numPr>
+          <w:ilvl w:val="0"/>
+          <w:numId w:val="20"/>
+        </w:numPr>
+        <w:spacing w:line="360" w:lineRule="auto"/>
+        <w:jc w:val="both"/>
+        <w:rPr>
+          <w:rFonts w:ascii="Times New Roman" w:hAnsi="Times New Roman" w:cs="Times New Roman"/>
+          <w:lang w:val="sv-SE"/>
+        </w:rPr>
+      </w:pPr>
+      <w:r>
+        <w:rPr>
+          <w:rFonts w:ascii="Times New Roman" w:hAnsi="Times New Roman" w:cs="Times New Roman"/>
+          <w:lang w:val="sv-SE"/>
+        </w:rPr>
+        <w:t>Menganalisis sejauh mana dashboard berbasis PWA dapat meningkatkan efisiensi operasional dan efektivitas pengelolaan lingkungan greenhouse ITERA</w:t>
+      </w:r>
+      <w:r>
+        <w:rPr>
+          <w:rFonts w:ascii="Times New Roman" w:hAnsi="Times New Roman" w:cs="Times New Roman"/>
+          <w:lang w:val="sv-SE"/>
+        </w:rPr>
+        <w:t>.</w:t>
+      </w:r>
+    </w:p>
+    <w:p>
+      <w:pPr>
         <w:pStyle w:val="Heading2"/>
         <w:numPr>
           <w:ilvl w:val="0"/>
@@ -6659,6 +6866,168 @@
     </w:p>
     <w:p>
       <w:pPr>
+        <w:spacing w:line="360" w:lineRule="auto"/>
+        <w:ind w:firstLine="567"/>
+        <w:jc w:val="both"/>
+        <w:rPr>
+          <w:rFonts w:ascii="Times New Roman" w:hAnsi="Times New Roman" w:cs="Times New Roman"/>
+          <w:lang w:val="sv-SE"/>
+        </w:rPr>
+      </w:pPr>
+      <w:r>
+        <w:rPr>
+          <w:rFonts w:ascii="Times New Roman" w:hAnsi="Times New Roman" w:cs="Times New Roman"/>
+          <w:lang w:val="sv-SE"/>
+        </w:rPr>
+        <w:t>Manfaat tugas akhir ini mencakup hasil yang diperoleh setelah pengembangan</w:t>
+      </w:r>
+      <w:r>
+        <w:rPr>
+          <w:rFonts w:ascii="Times New Roman" w:hAnsi="Times New Roman" w:cs="Times New Roman"/>
+          <w:lang w:val="sv-SE"/>
+        </w:rPr>
+        <w:t xml:space="preserve">, </w:t>
+      </w:r>
+      <w:r>
+        <w:rPr>
+          <w:rFonts w:ascii="Times New Roman" w:hAnsi="Times New Roman" w:cs="Times New Roman"/>
+          <w:lang w:val="sv-SE"/>
+        </w:rPr>
+        <w:t>implementasi</w:t>
+      </w:r>
+      <w:r>
+        <w:rPr>
+          <w:rFonts w:ascii="Times New Roman" w:hAnsi="Times New Roman" w:cs="Times New Roman"/>
+          <w:lang w:val="sv-SE"/>
+        </w:rPr>
+        <w:t>, serta evaluasi</w:t>
+      </w:r>
+      <w:r>
+        <w:rPr>
+          <w:rFonts w:ascii="Times New Roman" w:hAnsi="Times New Roman" w:cs="Times New Roman"/>
+          <w:lang w:val="sv-SE"/>
+        </w:rPr>
+        <w:t xml:space="preserve"> sistem, baik dari aspek teoritis maupun praktis, yang </w:t>
+      </w:r>
+      <w:r>
+        <w:rPr>
+          <w:rFonts w:ascii="Times New Roman" w:hAnsi="Times New Roman" w:cs="Times New Roman"/>
+          <w:lang w:val="sv-SE"/>
+        </w:rPr>
+        <w:t>diharapkan</w:t>
+      </w:r>
+      <w:r>
+        <w:rPr>
+          <w:rFonts w:ascii="Times New Roman" w:hAnsi="Times New Roman" w:cs="Times New Roman"/>
+          <w:lang w:val="sv-SE"/>
+        </w:rPr>
+        <w:t xml:space="preserve"> bisa</w:t>
+      </w:r>
+      <w:r>
+        <w:rPr>
+          <w:rFonts w:ascii="Times New Roman" w:hAnsi="Times New Roman" w:cs="Times New Roman"/>
+          <w:lang w:val="sv-SE"/>
+        </w:rPr>
+        <w:t xml:space="preserve"> </w:t>
+      </w:r>
+      <w:r>
+        <w:rPr>
+          <w:rFonts w:ascii="Times New Roman" w:hAnsi="Times New Roman" w:cs="Times New Roman"/>
+          <w:lang w:val="sv-SE"/>
+        </w:rPr>
+        <w:t>berdampak pada mahasiswa, program studi Teknik Informatika, ITERA, masyarakat, serta dunia akademik dan penelitian.</w:t>
+      </w:r>
+    </w:p>
+    <w:p>
+      <w:pPr>
+        <w:pStyle w:val="ListParagraph"/>
+        <w:numPr>
+          <w:ilvl w:val="0"/>
+          <w:numId w:val="21"/>
+        </w:numPr>
+        <w:spacing w:line="360" w:lineRule="auto"/>
+        <w:jc w:val="both"/>
+        <w:rPr>
+          <w:rFonts w:ascii="Times New Roman" w:hAnsi="Times New Roman" w:cs="Times New Roman"/>
+          <w:lang w:val="sv-SE"/>
+        </w:rPr>
+      </w:pPr>
+      <w:r>
+        <w:rPr>
+          <w:rFonts w:ascii="Times New Roman" w:hAnsi="Times New Roman" w:cs="Times New Roman"/>
+          <w:lang w:val="sv-SE"/>
+        </w:rPr>
+        <w:t>Menyediakan model penerapan IoT dan analitik data untuk pemantauan lingkungan greenhouse sebagai referensi penelitian lanjutan.</w:t>
+      </w:r>
+    </w:p>
+    <w:p>
+      <w:pPr>
+        <w:pStyle w:val="ListParagraph"/>
+        <w:numPr>
+          <w:ilvl w:val="0"/>
+          <w:numId w:val="21"/>
+        </w:numPr>
+        <w:spacing w:line="360" w:lineRule="auto"/>
+        <w:jc w:val="both"/>
+        <w:rPr>
+          <w:rFonts w:ascii="Times New Roman" w:hAnsi="Times New Roman" w:cs="Times New Roman"/>
+          <w:lang w:val="sv-SE"/>
+        </w:rPr>
+      </w:pPr>
+      <w:r>
+        <w:rPr>
+          <w:rFonts w:ascii="Times New Roman" w:hAnsi="Times New Roman" w:cs="Times New Roman"/>
+          <w:lang w:val="sv-SE"/>
+        </w:rPr>
+        <w:t>Memperkaya literatur terkait transformasi digital sektor pertanian melalui pendekatan PWA.</w:t>
+      </w:r>
+    </w:p>
+    <w:p>
+      <w:pPr>
+        <w:pStyle w:val="ListParagraph"/>
+        <w:numPr>
+          <w:ilvl w:val="0"/>
+          <w:numId w:val="21"/>
+        </w:numPr>
+        <w:spacing w:line="360" w:lineRule="auto"/>
+        <w:jc w:val="both"/>
+        <w:rPr>
+          <w:rFonts w:ascii="Times New Roman" w:hAnsi="Times New Roman" w:cs="Times New Roman"/>
+          <w:lang w:val="sv-SE"/>
+        </w:rPr>
+      </w:pPr>
+      <w:r>
+        <w:rPr>
+          <w:rFonts w:ascii="Times New Roman" w:hAnsi="Times New Roman" w:cs="Times New Roman"/>
+          <w:lang w:val="sv-SE"/>
+        </w:rPr>
+        <w:t>Menjadi acuan sistematis dalam penggunaan metode Agile Scrum untuk pengembangan perangkat lunak di bidang teknologi pertanian.</w:t>
+      </w:r>
+    </w:p>
+    <w:p>
+      <w:pPr>
+        <w:pStyle w:val="ListParagraph"/>
+        <w:numPr>
+          <w:ilvl w:val="0"/>
+          <w:numId w:val="21"/>
+        </w:numPr>
+        <w:spacing w:line="360" w:lineRule="auto"/>
+        <w:jc w:val="both"/>
+        <w:rPr>
+          <w:rFonts w:ascii="Times New Roman" w:hAnsi="Times New Roman" w:cs="Times New Roman"/>
+          <w:lang w:val="sv-SE"/>
+        </w:rPr>
+      </w:pPr>
+      <w:r>
+        <w:rPr>
+          <w:rFonts w:ascii="Times New Roman" w:hAnsi="Times New Roman" w:cs="Times New Roman"/>
+          <w:lang w:val="sv-SE"/>
+        </w:rPr>
+        <w:t>Mendorong integrasi multidisiplin antara informatika, pertanian, dan manajemen data lingkungan dalam pengembangan sistem cerdas berbasis data.</w:t>
+      </w:r>
+    </w:p>
+    <w:p>
+      <w:pPr>
         <w:pStyle w:val="Heading2"/>
         <w:numPr>
           <w:ilvl w:val="0"/>
@@ -6689,6 +7058,409 @@
         <w:t>Sistematika Penulisan</w:t>
       </w:r>
       <w:bookmarkEnd w:id="17"/>
+    </w:p>
+    <w:p>
+      <w:pPr>
+        <w:spacing w:line="360" w:lineRule="auto"/>
+        <w:ind w:firstLine="567"/>
+        <w:jc w:val="both"/>
+        <w:rPr>
+          <w:rFonts w:ascii="Times New Roman" w:hAnsi="Times New Roman" w:cs="Times New Roman"/>
+          <w:lang w:val="sv-SE"/>
+        </w:rPr>
+      </w:pPr>
+      <w:r>
+        <w:rPr>
+          <w:rFonts w:ascii="Times New Roman" w:hAnsi="Times New Roman" w:cs="Times New Roman"/>
+          <w:lang w:val="sv-SE"/>
+        </w:rPr>
+        <w:t>Sistematika penulisan penelitian ini disusun untuk memberikan gambaran umum mengenai struktur laporan tugas akhir sebagai berikut:</w:t>
+      </w:r>
+    </w:p>
+    <w:p>
+      <w:pPr>
+        <w:spacing w:after="0" w:line="360" w:lineRule="auto"/>
+        <w:rPr>
+          <w:rFonts w:ascii="Times New Roman" w:hAnsi="Times New Roman" w:cs="Times New Roman"/>
+          <w:b/>
+          <w:bCs/>
+        </w:rPr>
+      </w:pPr>
+      <w:r>
+        <w:rPr>
+          <w:rFonts w:ascii="Times New Roman" w:hAnsi="Times New Roman" w:cs="Times New Roman"/>
+          <w:b/>
+          <w:bCs/>
+        </w:rPr>
+        <w:lastRenderedPageBreak/>
+        <w:t>BAB I</w:t>
+      </w:r>
+    </w:p>
+    <w:p>
+      <w:pPr>
+        <w:spacing w:line="360" w:lineRule="auto"/>
+        <w:ind w:firstLine="567"/>
+        <w:jc w:val="both"/>
+        <w:rPr>
+          <w:rFonts w:ascii="Times New Roman" w:hAnsi="Times New Roman" w:cs="Times New Roman"/>
+          <w:lang w:val="sv-SE"/>
+        </w:rPr>
+      </w:pPr>
+      <w:r>
+        <w:rPr>
+          <w:rFonts w:ascii="Times New Roman" w:hAnsi="Times New Roman" w:cs="Times New Roman"/>
+          <w:lang w:val="sv-SE"/>
+        </w:rPr>
+        <w:t>Bab ini menjelaskan latar belakang, rumusan masalah, tujuan, batasan, manfaat penelitian, serta sistematika penulisan laporan.</w:t>
+      </w:r>
+    </w:p>
+    <w:p>
+      <w:pPr>
+        <w:spacing w:after="0" w:line="360" w:lineRule="auto"/>
+        <w:rPr>
+          <w:rFonts w:ascii="Times New Roman" w:hAnsi="Times New Roman" w:cs="Times New Roman"/>
+          <w:b/>
+          <w:bCs/>
+          <w:lang w:val="sv-SE"/>
+        </w:rPr>
+      </w:pPr>
+      <w:r>
+        <w:rPr>
+          <w:rFonts w:ascii="Times New Roman" w:hAnsi="Times New Roman" w:cs="Times New Roman"/>
+          <w:b/>
+          <w:bCs/>
+          <w:lang w:val="sv-SE"/>
+        </w:rPr>
+        <w:t>BAB I</w:t>
+      </w:r>
+      <w:r>
+        <w:rPr>
+          <w:rFonts w:ascii="Times New Roman" w:hAnsi="Times New Roman" w:cs="Times New Roman"/>
+          <w:b/>
+          <w:bCs/>
+          <w:lang w:val="sv-SE"/>
+        </w:rPr>
+        <w:t>I</w:t>
+      </w:r>
+    </w:p>
+    <w:p>
+      <w:pPr>
+        <w:spacing w:line="360" w:lineRule="auto"/>
+        <w:ind w:firstLine="567"/>
+        <w:jc w:val="both"/>
+        <w:rPr>
+          <w:rFonts w:ascii="Times New Roman" w:hAnsi="Times New Roman" w:cs="Times New Roman"/>
+          <w:lang w:val="sv-SE"/>
+        </w:rPr>
+      </w:pPr>
+      <w:r>
+        <w:rPr>
+          <w:rFonts w:ascii="Times New Roman" w:hAnsi="Times New Roman" w:cs="Times New Roman"/>
+          <w:lang w:val="sv-SE"/>
+        </w:rPr>
+        <w:t xml:space="preserve">Bab ini </w:t>
+      </w:r>
+      <w:r>
+        <w:rPr>
+          <w:rFonts w:ascii="Times New Roman" w:hAnsi="Times New Roman" w:cs="Times New Roman"/>
+          <w:lang w:val="sv-SE"/>
+        </w:rPr>
+        <w:t>memaparkan</w:t>
+      </w:r>
+      <w:r>
+        <w:rPr>
+          <w:rFonts w:ascii="Times New Roman" w:hAnsi="Times New Roman" w:cs="Times New Roman"/>
+          <w:lang w:val="sv-SE"/>
+        </w:rPr>
+        <w:t xml:space="preserve"> </w:t>
+      </w:r>
+      <w:r>
+        <w:rPr>
+          <w:rFonts w:ascii="Times New Roman" w:hAnsi="Times New Roman" w:cs="Times New Roman"/>
+          <w:lang w:val="sv-SE"/>
+        </w:rPr>
+        <w:t>tinjauan pustaka yang meliputi kajian teori dan penelitian terdahulu yang relevan dengan pengembangan dashboard smart farming berbasis Progressive Web App (PWA).</w:t>
+      </w:r>
+    </w:p>
+    <w:p>
+      <w:pPr>
+        <w:spacing w:after="0" w:line="360" w:lineRule="auto"/>
+        <w:rPr>
+          <w:rFonts w:ascii="Times New Roman" w:hAnsi="Times New Roman" w:cs="Times New Roman"/>
+          <w:b/>
+          <w:bCs/>
+          <w:lang w:val="sv-SE"/>
+        </w:rPr>
+      </w:pPr>
+      <w:r>
+        <w:rPr>
+          <w:rFonts w:ascii="Times New Roman" w:hAnsi="Times New Roman" w:cs="Times New Roman"/>
+          <w:b/>
+          <w:bCs/>
+          <w:lang w:val="sv-SE"/>
+        </w:rPr>
+        <w:t>BAB II</w:t>
+      </w:r>
+      <w:r>
+        <w:rPr>
+          <w:rFonts w:ascii="Times New Roman" w:hAnsi="Times New Roman" w:cs="Times New Roman"/>
+          <w:b/>
+          <w:bCs/>
+          <w:lang w:val="sv-SE"/>
+        </w:rPr>
+        <w:t>I</w:t>
+      </w:r>
+    </w:p>
+    <w:p>
+      <w:pPr>
+        <w:spacing w:line="360" w:lineRule="auto"/>
+        <w:ind w:firstLine="567"/>
+        <w:jc w:val="both"/>
+        <w:rPr>
+          <w:rFonts w:ascii="Times New Roman" w:hAnsi="Times New Roman" w:cs="Times New Roman"/>
+          <w:lang w:val="sv-SE"/>
+        </w:rPr>
+      </w:pPr>
+      <w:r>
+        <w:rPr>
+          <w:rFonts w:ascii="Times New Roman" w:hAnsi="Times New Roman" w:cs="Times New Roman"/>
+          <w:lang w:val="sv-SE"/>
+        </w:rPr>
+        <w:t xml:space="preserve">Bab ini </w:t>
+      </w:r>
+      <w:r>
+        <w:rPr>
+          <w:rFonts w:ascii="Times New Roman" w:hAnsi="Times New Roman" w:cs="Times New Roman"/>
+          <w:lang w:val="sv-SE"/>
+        </w:rPr>
+        <w:t>menjelaskan</w:t>
+      </w:r>
+      <w:r>
+        <w:rPr>
+          <w:rFonts w:ascii="Times New Roman" w:hAnsi="Times New Roman" w:cs="Times New Roman"/>
+          <w:lang w:val="sv-SE"/>
+        </w:rPr>
+        <w:t xml:space="preserve"> </w:t>
+      </w:r>
+      <w:r>
+        <w:rPr>
+          <w:rFonts w:ascii="Times New Roman" w:hAnsi="Times New Roman" w:cs="Times New Roman"/>
+          <w:lang w:val="sv-SE"/>
+        </w:rPr>
+        <w:t>alur</w:t>
+      </w:r>
+      <w:r>
+        <w:rPr>
+          <w:rFonts w:ascii="Times New Roman" w:hAnsi="Times New Roman" w:cs="Times New Roman"/>
+          <w:lang w:val="sv-SE"/>
+        </w:rPr>
+        <w:t xml:space="preserve"> sistematis</w:t>
+      </w:r>
+      <w:r>
+        <w:rPr>
+          <w:rFonts w:ascii="Times New Roman" w:hAnsi="Times New Roman" w:cs="Times New Roman"/>
+          <w:lang w:val="sv-SE"/>
+        </w:rPr>
+        <w:t xml:space="preserve"> dan </w:t>
+      </w:r>
+      <w:r>
+        <w:rPr>
+          <w:rFonts w:ascii="Times New Roman" w:hAnsi="Times New Roman" w:cs="Times New Roman"/>
+          <w:lang w:val="sv-SE"/>
+        </w:rPr>
+        <w:t>metodologi p</w:t>
+      </w:r>
+      <w:r>
+        <w:rPr>
+          <w:rFonts w:ascii="Times New Roman" w:hAnsi="Times New Roman" w:cs="Times New Roman"/>
+          <w:lang w:val="sv-SE"/>
+        </w:rPr>
+        <w:t>enelitian yang digunakan untuk menyelesaikan penelitian ini.</w:t>
+      </w:r>
+    </w:p>
+    <w:p>
+      <w:pPr>
+        <w:spacing w:after="0" w:line="360" w:lineRule="auto"/>
+        <w:rPr>
+          <w:rFonts w:ascii="Times New Roman" w:hAnsi="Times New Roman" w:cs="Times New Roman"/>
+          <w:b/>
+          <w:bCs/>
+          <w:lang w:val="sv-SE"/>
+        </w:rPr>
+      </w:pPr>
+      <w:r>
+        <w:rPr>
+          <w:rFonts w:ascii="Times New Roman" w:hAnsi="Times New Roman" w:cs="Times New Roman"/>
+          <w:b/>
+          <w:bCs/>
+          <w:lang w:val="sv-SE"/>
+        </w:rPr>
+        <w:t>BAB I</w:t>
+      </w:r>
+      <w:r>
+        <w:rPr>
+          <w:rFonts w:ascii="Times New Roman" w:hAnsi="Times New Roman" w:cs="Times New Roman"/>
+          <w:b/>
+          <w:bCs/>
+          <w:lang w:val="sv-SE"/>
+        </w:rPr>
+        <w:t>V</w:t>
+      </w:r>
+    </w:p>
+    <w:p>
+      <w:pPr>
+        <w:spacing w:line="360" w:lineRule="auto"/>
+        <w:ind w:firstLine="567"/>
+        <w:jc w:val="both"/>
+        <w:rPr>
+          <w:rFonts w:ascii="Times New Roman" w:hAnsi="Times New Roman" w:cs="Times New Roman"/>
+          <w:lang w:val="sv-SE"/>
+        </w:rPr>
+      </w:pPr>
+      <w:r>
+        <w:rPr>
+          <w:rFonts w:ascii="Times New Roman" w:hAnsi="Times New Roman" w:cs="Times New Roman"/>
+          <w:lang w:val="sv-SE"/>
+        </w:rPr>
+        <w:t>Bab ini memaparkan hasil pengembangan</w:t>
+      </w:r>
+      <w:r>
+        <w:rPr>
+          <w:rFonts w:ascii="Times New Roman" w:hAnsi="Times New Roman" w:cs="Times New Roman"/>
+          <w:lang w:val="sv-SE"/>
+        </w:rPr>
+        <w:t>, uji fungsionalitas, usability, dan kepuasan pengguna.</w:t>
+      </w:r>
+      <w:r>
+        <w:rPr>
+          <w:rFonts w:ascii="Times New Roman" w:hAnsi="Times New Roman" w:cs="Times New Roman"/>
+          <w:lang w:val="sv-SE"/>
+        </w:rPr>
+        <w:t xml:space="preserve"> Selanjutnya </w:t>
+      </w:r>
+      <w:r>
+        <w:rPr>
+          <w:rFonts w:ascii="Times New Roman" w:hAnsi="Times New Roman" w:cs="Times New Roman"/>
+          <w:lang w:val="sv-SE"/>
+        </w:rPr>
+        <w:t xml:space="preserve">hasil </w:t>
+      </w:r>
+      <w:r>
+        <w:rPr>
+          <w:rFonts w:ascii="Times New Roman" w:hAnsi="Times New Roman" w:cs="Times New Roman"/>
+          <w:lang w:val="sv-SE"/>
+        </w:rPr>
+        <w:t>akan dievaluasi</w:t>
+      </w:r>
+      <w:r>
+        <w:rPr>
+          <w:rFonts w:ascii="Times New Roman" w:hAnsi="Times New Roman" w:cs="Times New Roman"/>
+          <w:lang w:val="sv-SE"/>
+        </w:rPr>
+        <w:t xml:space="preserve"> dan dianalisis.</w:t>
+      </w:r>
+    </w:p>
+    <w:p>
+      <w:pPr>
+        <w:spacing w:after="0" w:line="360" w:lineRule="auto"/>
+        <w:rPr>
+          <w:rFonts w:ascii="Times New Roman" w:hAnsi="Times New Roman" w:cs="Times New Roman"/>
+          <w:b/>
+          <w:bCs/>
+          <w:lang w:val="sv-SE"/>
+        </w:rPr>
+      </w:pPr>
+      <w:r>
+        <w:rPr>
+          <w:rFonts w:ascii="Times New Roman" w:hAnsi="Times New Roman" w:cs="Times New Roman"/>
+          <w:b/>
+          <w:bCs/>
+          <w:lang w:val="sv-SE"/>
+        </w:rPr>
+        <w:t xml:space="preserve">BAB </w:t>
+      </w:r>
+      <w:r>
+        <w:rPr>
+          <w:rFonts w:ascii="Times New Roman" w:hAnsi="Times New Roman" w:cs="Times New Roman"/>
+          <w:b/>
+          <w:bCs/>
+          <w:lang w:val="sv-SE"/>
+        </w:rPr>
+        <w:t>V</w:t>
+      </w:r>
+    </w:p>
+    <w:p>
+      <w:pPr>
+        <w:spacing w:line="360" w:lineRule="auto"/>
+        <w:ind w:firstLine="567"/>
+        <w:jc w:val="both"/>
+        <w:rPr>
+          <w:rFonts w:ascii="Times New Roman" w:hAnsi="Times New Roman" w:cs="Times New Roman"/>
+          <w:lang w:val="sv-SE"/>
+        </w:rPr>
+      </w:pPr>
+      <w:r>
+        <w:rPr>
+          <w:rFonts w:ascii="Times New Roman" w:hAnsi="Times New Roman" w:cs="Times New Roman"/>
+          <w:lang w:val="sv-SE"/>
+        </w:rPr>
+        <w:t xml:space="preserve">Bab ini </w:t>
+      </w:r>
+      <w:r>
+        <w:rPr>
+          <w:rFonts w:ascii="Times New Roman" w:hAnsi="Times New Roman" w:cs="Times New Roman"/>
+          <w:lang w:val="sv-SE"/>
+        </w:rPr>
+        <w:t>menjelaskan</w:t>
+      </w:r>
+      <w:r>
+        <w:rPr>
+          <w:rFonts w:ascii="Times New Roman" w:hAnsi="Times New Roman" w:cs="Times New Roman"/>
+          <w:lang w:val="sv-SE"/>
+        </w:rPr>
+        <w:t xml:space="preserve"> kesimpulan dari penelitian yang dilakukan</w:t>
+      </w:r>
+      <w:r>
+        <w:rPr>
+          <w:rFonts w:ascii="Times New Roman" w:hAnsi="Times New Roman" w:cs="Times New Roman"/>
+          <w:lang w:val="sv-SE"/>
+        </w:rPr>
+        <w:t xml:space="preserve">, </w:t>
+      </w:r>
+      <w:r>
+        <w:rPr>
+          <w:rFonts w:ascii="Times New Roman" w:hAnsi="Times New Roman" w:cs="Times New Roman"/>
+          <w:lang w:val="sv-SE"/>
+        </w:rPr>
+        <w:t>serta saran untuk pengembangan sistem lebih lanjut dan implementasi di skala yang lebih luas.</w:t>
+      </w:r>
+    </w:p>
+    <w:p>
+      <w:pPr>
+        <w:spacing w:line="360" w:lineRule="auto"/>
+        <w:ind w:firstLine="567"/>
+        <w:jc w:val="both"/>
+        <w:rPr>
+          <w:rFonts w:ascii="Times New Roman" w:hAnsi="Times New Roman" w:cs="Times New Roman"/>
+          <w:lang w:val="sv-SE"/>
+        </w:rPr>
+      </w:pPr>
+    </w:p>
+    <w:p>
+      <w:pPr>
+        <w:spacing w:line="360" w:lineRule="auto"/>
+        <w:rPr>
+          <w:rFonts w:ascii="Times New Roman" w:hAnsi="Times New Roman" w:cs="Times New Roman"/>
+          <w:lang w:val="sv-SE"/>
+        </w:rPr>
+      </w:pPr>
+      <w:r>
+        <w:rPr>
+          <w:rFonts w:ascii="Times New Roman" w:hAnsi="Times New Roman" w:cs="Times New Roman"/>
+          <w:lang w:val="sv-SE"/>
+        </w:rPr>
+        <w:cr/>
+      </w:r>
     </w:p>
     <w:p>
       <w:pPr>
@@ -6828,19 +7600,7 @@
           <w:lang w:val="sv-SE"/>
         </w:rPr>
         <w:lastRenderedPageBreak/>
-        <w:t>BAB I</w:t>
-      </w:r>
-      <w:r>
-        <w:rPr>
-          <w:rFonts w:ascii="Times New Roman" w:hAnsi="Times New Roman" w:cs="Times New Roman"/>
-          <w:b/>
-          <w:bCs/>
-          <w:color w:val="auto"/>
-          <w:sz w:val="22"/>
-          <w:szCs w:val="22"/>
-          <w:lang w:val="sv-SE"/>
-        </w:rPr>
-        <w:t>I</w:t>
+        <w:t>BAB II</w:t>
       </w:r>
       <w:r>
         <w:rPr>
@@ -7234,7 +7994,7 @@
           <w:lang w:val="sv-SE"/>
         </w:rPr>
         <w:lastRenderedPageBreak/>
-        <w:t>BAB I</w:t>
+        <w:t>BAB IV</w:t>
       </w:r>
       <w:r>
         <w:rPr>
@@ -7246,30 +8006,7 @@
           <w:szCs w:val="22"/>
           <w:lang w:val="sv-SE"/>
         </w:rPr>
-        <w:t>V</w:t>
-      </w:r>
-      <w:r>
-        <w:rPr>
-          <w:rFonts w:ascii="Times New Roman" w:hAnsi="Times New Roman" w:cs="Times New Roman"/>
-          <w:b/>
-          <w:bCs/>
-          <w:color w:val="auto"/>
-          <w:sz w:val="22"/>
-          <w:szCs w:val="22"/>
-          <w:lang w:val="sv-SE"/>
-        </w:rPr>
         <w:br/>
-      </w:r>
-      <w:r>
-        <w:rPr>
-          <w:rFonts w:ascii="Times New Roman" w:hAnsi="Times New Roman" w:cs="Times New Roman"/>
-          <w:b/>
-          <w:bCs/>
-          <w:color w:val="auto"/>
-          <w:sz w:val="22"/>
-          <w:szCs w:val="22"/>
-          <w:lang w:val="sv-SE"/>
-        </w:rPr>
         <w:t>HASIL DAN PEMBAHASAN</w:t>
       </w:r>
       <w:bookmarkEnd w:id="26"/>
@@ -7300,22 +8037,9 @@
           <w:sz w:val="22"/>
           <w:szCs w:val="22"/>
         </w:rPr>
-        <w:t xml:space="preserve">Hasil </w:t>
-      </w:r>
-      <w:proofErr w:type="spellStart"/>
-      <w:r>
-        <w:rPr>
-          <w:rFonts w:ascii="Times New Roman" w:hAnsi="Times New Roman" w:cs="Times New Roman"/>
-          <w:b/>
-          <w:bCs/>
-          <w:color w:val="auto"/>
-          <w:sz w:val="22"/>
-          <w:szCs w:val="22"/>
-        </w:rPr>
-        <w:t>Penelitian</w:t>
+        <w:t>Hasil Penelitian</w:t>
       </w:r>
       <w:bookmarkEnd w:id="27"/>
-      <w:proofErr w:type="spellEnd"/>
     </w:p>
     <w:p>
       <w:pPr>
@@ -7344,22 +8068,9 @@
           <w:sz w:val="22"/>
           <w:szCs w:val="22"/>
         </w:rPr>
-        <w:t xml:space="preserve">Hasil </w:t>
-      </w:r>
-      <w:proofErr w:type="spellStart"/>
-      <w:r>
-        <w:rPr>
-          <w:rFonts w:ascii="Times New Roman" w:hAnsi="Times New Roman" w:cs="Times New Roman"/>
-          <w:b/>
-          <w:bCs/>
-          <w:color w:val="auto"/>
-          <w:sz w:val="22"/>
-          <w:szCs w:val="22"/>
-        </w:rPr>
-        <w:t>Pengujian</w:t>
+        <w:t>Hasil Pengujian</w:t>
       </w:r>
       <w:bookmarkEnd w:id="28"/>
-      <w:proofErr w:type="spellEnd"/>
     </w:p>
     <w:p>
       <w:pPr>
@@ -7371,7 +8082,6 @@
         <w:ind w:left="567" w:hanging="567"/>
       </w:pPr>
       <w:bookmarkStart w:id="29" w:name="_Toc209420786"/>
-      <w:proofErr w:type="spellStart"/>
       <w:r>
         <w:rPr>
           <w:rFonts w:ascii="Times New Roman" w:hAnsi="Times New Roman" w:cs="Times New Roman"/>
@@ -7381,34 +8091,9 @@
           <w:sz w:val="22"/>
           <w:szCs w:val="22"/>
         </w:rPr>
-        <w:t>Analisis</w:t>
-      </w:r>
-      <w:proofErr w:type="spellEnd"/>
-      <w:r>
-        <w:rPr>
-          <w:rFonts w:ascii="Times New Roman" w:hAnsi="Times New Roman" w:cs="Times New Roman"/>
-          <w:b/>
-          <w:bCs/>
-          <w:color w:val="auto"/>
-          <w:sz w:val="22"/>
-          <w:szCs w:val="22"/>
-        </w:rPr>
-        <w:t xml:space="preserve"> Hasil </w:t>
-      </w:r>
-      <w:proofErr w:type="spellStart"/>
-      <w:r>
-        <w:rPr>
-          <w:rFonts w:ascii="Times New Roman" w:hAnsi="Times New Roman" w:cs="Times New Roman"/>
-          <w:b/>
-          <w:bCs/>
-          <w:color w:val="auto"/>
-          <w:sz w:val="22"/>
-          <w:szCs w:val="22"/>
-        </w:rPr>
-        <w:t>Penelitian</w:t>
+        <w:t>Analisis Hasil Penelitian</w:t>
       </w:r>
       <w:bookmarkEnd w:id="29"/>
-      <w:proofErr w:type="spellEnd"/>
     </w:p>
     <w:p>
       <w:pPr>
@@ -7991,11 +8676,6 @@
       </w:p>
     </w:sdtContent>
   </w:sdt>
-  <w:p>
-    <w:pPr>
-      <w:pStyle w:val="Footer"/>
-    </w:pPr>
-  </w:p>
 </w:ftr>
 </file>
 
@@ -8134,11 +8814,6 @@
       </w:p>
     </w:sdtContent>
   </w:sdt>
-  <w:p>
-    <w:pPr>
-      <w:pStyle w:val="Footer"/>
-    </w:pPr>
-  </w:p>
 </w:ftr>
 </file>
 
@@ -8423,6 +9098,95 @@
     </w:lvl>
   </w:abstractNum>
   <w:abstractNum w:abstractNumId="2" w15:restartNumberingAfterBreak="0">
+    <w:nsid w:val="0B695DFF"/>
+    <w:multiLevelType w:val="hybridMultilevel"/>
+    <w:tmpl w:val="84287F1A"/>
+    <w:lvl w:ilvl="0" w:tplc="3809000F">
+      <w:start w:val="1"/>
+      <w:numFmt w:val="decimal"/>
+      <w:lvlText w:val="%1."/>
+      <w:lvlJc w:val="left"/>
+      <w:pPr>
+        <w:ind w:left="720" w:hanging="360"/>
+      </w:pPr>
+      <w:rPr>
+        <w:rFonts w:hint="default"/>
+      </w:rPr>
+    </w:lvl>
+    <w:lvl w:ilvl="1" w:tplc="38090019" w:tentative="1">
+      <w:start w:val="1"/>
+      <w:numFmt w:val="lowerLetter"/>
+      <w:lvlText w:val="%2."/>
+      <w:lvlJc w:val="left"/>
+      <w:pPr>
+        <w:ind w:left="1440" w:hanging="360"/>
+      </w:pPr>
+    </w:lvl>
+    <w:lvl w:ilvl="2" w:tplc="3809001B" w:tentative="1">
+      <w:start w:val="1"/>
+      <w:numFmt w:val="lowerRoman"/>
+      <w:lvlText w:val="%3."/>
+      <w:lvlJc w:val="right"/>
+      <w:pPr>
+        <w:ind w:left="2160" w:hanging="180"/>
+      </w:pPr>
+    </w:lvl>
+    <w:lvl w:ilvl="3" w:tplc="3809000F" w:tentative="1">
+      <w:start w:val="1"/>
+      <w:numFmt w:val="decimal"/>
+      <w:lvlText w:val="%4."/>
+      <w:lvlJc w:val="left"/>
+      <w:pPr>
+        <w:ind w:left="2880" w:hanging="360"/>
+      </w:pPr>
+    </w:lvl>
+    <w:lvl w:ilvl="4" w:tplc="38090019" w:tentative="1">
+      <w:start w:val="1"/>
+      <w:numFmt w:val="lowerLetter"/>
+      <w:lvlText w:val="%5."/>
+      <w:lvlJc w:val="left"/>
+      <w:pPr>
+        <w:ind w:left="3600" w:hanging="360"/>
+      </w:pPr>
+    </w:lvl>
+    <w:lvl w:ilvl="5" w:tplc="3809001B" w:tentative="1">
+      <w:start w:val="1"/>
+      <w:numFmt w:val="lowerRoman"/>
+      <w:lvlText w:val="%6."/>
+      <w:lvlJc w:val="right"/>
+      <w:pPr>
+        <w:ind w:left="4320" w:hanging="180"/>
+      </w:pPr>
+    </w:lvl>
+    <w:lvl w:ilvl="6" w:tplc="3809000F" w:tentative="1">
+      <w:start w:val="1"/>
+      <w:numFmt w:val="decimal"/>
+      <w:lvlText w:val="%7."/>
+      <w:lvlJc w:val="left"/>
+      <w:pPr>
+        <w:ind w:left="5040" w:hanging="360"/>
+      </w:pPr>
+    </w:lvl>
+    <w:lvl w:ilvl="7" w:tplc="38090019" w:tentative="1">
+      <w:start w:val="1"/>
+      <w:numFmt w:val="lowerLetter"/>
+      <w:lvlText w:val="%8."/>
+      <w:lvlJc w:val="left"/>
+      <w:pPr>
+        <w:ind w:left="5760" w:hanging="360"/>
+      </w:pPr>
+    </w:lvl>
+    <w:lvl w:ilvl="8" w:tplc="3809001B" w:tentative="1">
+      <w:start w:val="1"/>
+      <w:numFmt w:val="lowerRoman"/>
+      <w:lvlText w:val="%9."/>
+      <w:lvlJc w:val="right"/>
+      <w:pPr>
+        <w:ind w:left="6480" w:hanging="180"/>
+      </w:pPr>
+    </w:lvl>
+  </w:abstractNum>
+  <w:abstractNum w:abstractNumId="3" w15:restartNumberingAfterBreak="0">
     <w:nsid w:val="0EE11114"/>
     <w:multiLevelType w:val="hybridMultilevel"/>
     <w:tmpl w:val="40325184"/>
@@ -8511,7 +9275,7 @@
       </w:pPr>
     </w:lvl>
   </w:abstractNum>
-  <w:abstractNum w:abstractNumId="3" w15:restartNumberingAfterBreak="0">
+  <w:abstractNum w:abstractNumId="4" w15:restartNumberingAfterBreak="0">
     <w:nsid w:val="10066AA0"/>
     <w:multiLevelType w:val="hybridMultilevel"/>
     <w:tmpl w:val="949C9D46"/>
@@ -8600,7 +9364,96 @@
       </w:pPr>
     </w:lvl>
   </w:abstractNum>
-  <w:abstractNum w:abstractNumId="4" w15:restartNumberingAfterBreak="0">
+  <w:abstractNum w:abstractNumId="5" w15:restartNumberingAfterBreak="0">
+    <w:nsid w:val="19DF233D"/>
+    <w:multiLevelType w:val="hybridMultilevel"/>
+    <w:tmpl w:val="3BBAA4C8"/>
+    <w:lvl w:ilvl="0" w:tplc="FFFFFFFF">
+      <w:start w:val="1"/>
+      <w:numFmt w:val="decimal"/>
+      <w:lvlText w:val="%1."/>
+      <w:lvlJc w:val="left"/>
+      <w:pPr>
+        <w:ind w:left="720" w:hanging="360"/>
+      </w:pPr>
+      <w:rPr>
+        <w:rFonts w:hint="default"/>
+      </w:rPr>
+    </w:lvl>
+    <w:lvl w:ilvl="1" w:tplc="FFFFFFFF" w:tentative="1">
+      <w:start w:val="1"/>
+      <w:numFmt w:val="lowerLetter"/>
+      <w:lvlText w:val="%2."/>
+      <w:lvlJc w:val="left"/>
+      <w:pPr>
+        <w:ind w:left="1440" w:hanging="360"/>
+      </w:pPr>
+    </w:lvl>
+    <w:lvl w:ilvl="2" w:tplc="FFFFFFFF" w:tentative="1">
+      <w:start w:val="1"/>
+      <w:numFmt w:val="lowerRoman"/>
+      <w:lvlText w:val="%3."/>
+      <w:lvlJc w:val="right"/>
+      <w:pPr>
+        <w:ind w:left="2160" w:hanging="180"/>
+      </w:pPr>
+    </w:lvl>
+    <w:lvl w:ilvl="3" w:tplc="FFFFFFFF" w:tentative="1">
+      <w:start w:val="1"/>
+      <w:numFmt w:val="decimal"/>
+      <w:lvlText w:val="%4."/>
+      <w:lvlJc w:val="left"/>
+      <w:pPr>
+        <w:ind w:left="2880" w:hanging="360"/>
+      </w:pPr>
+    </w:lvl>
+    <w:lvl w:ilvl="4" w:tplc="FFFFFFFF" w:tentative="1">
+      <w:start w:val="1"/>
+      <w:numFmt w:val="lowerLetter"/>
+      <w:lvlText w:val="%5."/>
+      <w:lvlJc w:val="left"/>
+      <w:pPr>
+        <w:ind w:left="3600" w:hanging="360"/>
+      </w:pPr>
+    </w:lvl>
+    <w:lvl w:ilvl="5" w:tplc="FFFFFFFF" w:tentative="1">
+      <w:start w:val="1"/>
+      <w:numFmt w:val="lowerRoman"/>
+      <w:lvlText w:val="%6."/>
+      <w:lvlJc w:val="right"/>
+      <w:pPr>
+        <w:ind w:left="4320" w:hanging="180"/>
+      </w:pPr>
+    </w:lvl>
+    <w:lvl w:ilvl="6" w:tplc="FFFFFFFF" w:tentative="1">
+      <w:start w:val="1"/>
+      <w:numFmt w:val="decimal"/>
+      <w:lvlText w:val="%7."/>
+      <w:lvlJc w:val="left"/>
+      <w:pPr>
+        <w:ind w:left="5040" w:hanging="360"/>
+      </w:pPr>
+    </w:lvl>
+    <w:lvl w:ilvl="7" w:tplc="FFFFFFFF" w:tentative="1">
+      <w:start w:val="1"/>
+      <w:numFmt w:val="lowerLetter"/>
+      <w:lvlText w:val="%8."/>
+      <w:lvlJc w:val="left"/>
+      <w:pPr>
+        <w:ind w:left="5760" w:hanging="360"/>
+      </w:pPr>
+    </w:lvl>
+    <w:lvl w:ilvl="8" w:tplc="FFFFFFFF" w:tentative="1">
+      <w:start w:val="1"/>
+      <w:numFmt w:val="lowerRoman"/>
+      <w:lvlText w:val="%9."/>
+      <w:lvlJc w:val="right"/>
+      <w:pPr>
+        <w:ind w:left="6480" w:hanging="180"/>
+      </w:pPr>
+    </w:lvl>
+  </w:abstractNum>
+  <w:abstractNum w:abstractNumId="6" w15:restartNumberingAfterBreak="0">
     <w:nsid w:val="1CFC1B30"/>
     <w:multiLevelType w:val="hybridMultilevel"/>
     <w:tmpl w:val="EAEC2368"/>
@@ -8689,7 +9542,7 @@
       </w:pPr>
     </w:lvl>
   </w:abstractNum>
-  <w:abstractNum w:abstractNumId="5" w15:restartNumberingAfterBreak="0">
+  <w:abstractNum w:abstractNumId="7" w15:restartNumberingAfterBreak="0">
     <w:nsid w:val="22554AAC"/>
     <w:multiLevelType w:val="hybridMultilevel"/>
     <w:tmpl w:val="73C27A66"/>
@@ -8783,7 +9636,7 @@
       </w:pPr>
     </w:lvl>
   </w:abstractNum>
-  <w:abstractNum w:abstractNumId="6" w15:restartNumberingAfterBreak="0">
+  <w:abstractNum w:abstractNumId="8" w15:restartNumberingAfterBreak="0">
     <w:nsid w:val="22D45E4D"/>
     <w:multiLevelType w:val="hybridMultilevel"/>
     <w:tmpl w:val="BE345904"/>
@@ -8872,7 +9725,7 @@
       </w:pPr>
     </w:lvl>
   </w:abstractNum>
-  <w:abstractNum w:abstractNumId="7" w15:restartNumberingAfterBreak="0">
+  <w:abstractNum w:abstractNumId="9" w15:restartNumberingAfterBreak="0">
     <w:nsid w:val="26670693"/>
     <w:multiLevelType w:val="hybridMultilevel"/>
     <w:tmpl w:val="E53A83D0"/>
@@ -8961,7 +9814,7 @@
       </w:pPr>
     </w:lvl>
   </w:abstractNum>
-  <w:abstractNum w:abstractNumId="8" w15:restartNumberingAfterBreak="0">
+  <w:abstractNum w:abstractNumId="10" w15:restartNumberingAfterBreak="0">
     <w:nsid w:val="2D277EF8"/>
     <w:multiLevelType w:val="hybridMultilevel"/>
     <w:tmpl w:val="AC56F624"/>
@@ -9050,7 +9903,7 @@
       </w:pPr>
     </w:lvl>
   </w:abstractNum>
-  <w:abstractNum w:abstractNumId="9" w15:restartNumberingAfterBreak="0">
+  <w:abstractNum w:abstractNumId="11" w15:restartNumberingAfterBreak="0">
     <w:nsid w:val="30D943C4"/>
     <w:multiLevelType w:val="hybridMultilevel"/>
     <w:tmpl w:val="F5F2F1A2"/>
@@ -9144,7 +9997,7 @@
       </w:pPr>
     </w:lvl>
   </w:abstractNum>
-  <w:abstractNum w:abstractNumId="10" w15:restartNumberingAfterBreak="0">
+  <w:abstractNum w:abstractNumId="12" w15:restartNumberingAfterBreak="0">
     <w:nsid w:val="36006ADA"/>
     <w:multiLevelType w:val="hybridMultilevel"/>
     <w:tmpl w:val="AC56F624"/>
@@ -9233,7 +10086,7 @@
       </w:pPr>
     </w:lvl>
   </w:abstractNum>
-  <w:abstractNum w:abstractNumId="11" w15:restartNumberingAfterBreak="0">
+  <w:abstractNum w:abstractNumId="13" w15:restartNumberingAfterBreak="0">
     <w:nsid w:val="39400030"/>
     <w:multiLevelType w:val="hybridMultilevel"/>
     <w:tmpl w:val="0E46F734"/>
@@ -9323,7 +10176,96 @@
       </w:pPr>
     </w:lvl>
   </w:abstractNum>
-  <w:abstractNum w:abstractNumId="12" w15:restartNumberingAfterBreak="0">
+  <w:abstractNum w:abstractNumId="14" w15:restartNumberingAfterBreak="0">
+    <w:nsid w:val="3CB23D7D"/>
+    <w:multiLevelType w:val="hybridMultilevel"/>
+    <w:tmpl w:val="3BBAA4C8"/>
+    <w:lvl w:ilvl="0" w:tplc="3809000F">
+      <w:start w:val="1"/>
+      <w:numFmt w:val="decimal"/>
+      <w:lvlText w:val="%1."/>
+      <w:lvlJc w:val="left"/>
+      <w:pPr>
+        <w:ind w:left="720" w:hanging="360"/>
+      </w:pPr>
+      <w:rPr>
+        <w:rFonts w:hint="default"/>
+      </w:rPr>
+    </w:lvl>
+    <w:lvl w:ilvl="1" w:tplc="38090019" w:tentative="1">
+      <w:start w:val="1"/>
+      <w:numFmt w:val="lowerLetter"/>
+      <w:lvlText w:val="%2."/>
+      <w:lvlJc w:val="left"/>
+      <w:pPr>
+        <w:ind w:left="1440" w:hanging="360"/>
+      </w:pPr>
+    </w:lvl>
+    <w:lvl w:ilvl="2" w:tplc="3809001B" w:tentative="1">
+      <w:start w:val="1"/>
+      <w:numFmt w:val="lowerRoman"/>
+      <w:lvlText w:val="%3."/>
+      <w:lvlJc w:val="right"/>
+      <w:pPr>
+        <w:ind w:left="2160" w:hanging="180"/>
+      </w:pPr>
+    </w:lvl>
+    <w:lvl w:ilvl="3" w:tplc="3809000F" w:tentative="1">
+      <w:start w:val="1"/>
+      <w:numFmt w:val="decimal"/>
+      <w:lvlText w:val="%4."/>
+      <w:lvlJc w:val="left"/>
+      <w:pPr>
+        <w:ind w:left="2880" w:hanging="360"/>
+      </w:pPr>
+    </w:lvl>
+    <w:lvl w:ilvl="4" w:tplc="38090019" w:tentative="1">
+      <w:start w:val="1"/>
+      <w:numFmt w:val="lowerLetter"/>
+      <w:lvlText w:val="%5."/>
+      <w:lvlJc w:val="left"/>
+      <w:pPr>
+        <w:ind w:left="3600" w:hanging="360"/>
+      </w:pPr>
+    </w:lvl>
+    <w:lvl w:ilvl="5" w:tplc="3809001B" w:tentative="1">
+      <w:start w:val="1"/>
+      <w:numFmt w:val="lowerRoman"/>
+      <w:lvlText w:val="%6."/>
+      <w:lvlJc w:val="right"/>
+      <w:pPr>
+        <w:ind w:left="4320" w:hanging="180"/>
+      </w:pPr>
+    </w:lvl>
+    <w:lvl w:ilvl="6" w:tplc="3809000F" w:tentative="1">
+      <w:start w:val="1"/>
+      <w:numFmt w:val="decimal"/>
+      <w:lvlText w:val="%7."/>
+      <w:lvlJc w:val="left"/>
+      <w:pPr>
+        <w:ind w:left="5040" w:hanging="360"/>
+      </w:pPr>
+    </w:lvl>
+    <w:lvl w:ilvl="7" w:tplc="38090019" w:tentative="1">
+      <w:start w:val="1"/>
+      <w:numFmt w:val="lowerLetter"/>
+      <w:lvlText w:val="%8."/>
+      <w:lvlJc w:val="left"/>
+      <w:pPr>
+        <w:ind w:left="5760" w:hanging="360"/>
+      </w:pPr>
+    </w:lvl>
+    <w:lvl w:ilvl="8" w:tplc="3809001B" w:tentative="1">
+      <w:start w:val="1"/>
+      <w:numFmt w:val="lowerRoman"/>
+      <w:lvlText w:val="%9."/>
+      <w:lvlJc w:val="right"/>
+      <w:pPr>
+        <w:ind w:left="6480" w:hanging="180"/>
+      </w:pPr>
+    </w:lvl>
+  </w:abstractNum>
+  <w:abstractNum w:abstractNumId="15" w15:restartNumberingAfterBreak="0">
     <w:nsid w:val="5B812BD1"/>
     <w:multiLevelType w:val="hybridMultilevel"/>
     <w:tmpl w:val="9C48EEB8"/>
@@ -9412,7 +10354,96 @@
       </w:pPr>
     </w:lvl>
   </w:abstractNum>
-  <w:abstractNum w:abstractNumId="13" w15:restartNumberingAfterBreak="0">
+  <w:abstractNum w:abstractNumId="16" w15:restartNumberingAfterBreak="0">
+    <w:nsid w:val="602E0445"/>
+    <w:multiLevelType w:val="hybridMultilevel"/>
+    <w:tmpl w:val="AC56F624"/>
+    <w:lvl w:ilvl="0" w:tplc="FFFFFFFF">
+      <w:start w:val="1"/>
+      <w:numFmt w:val="decimal"/>
+      <w:lvlText w:val="%1."/>
+      <w:lvlJc w:val="left"/>
+      <w:pPr>
+        <w:ind w:left="720" w:hanging="360"/>
+      </w:pPr>
+      <w:rPr>
+        <w:rFonts w:hint="default"/>
+      </w:rPr>
+    </w:lvl>
+    <w:lvl w:ilvl="1" w:tplc="FFFFFFFF" w:tentative="1">
+      <w:start w:val="1"/>
+      <w:numFmt w:val="lowerLetter"/>
+      <w:lvlText w:val="%2."/>
+      <w:lvlJc w:val="left"/>
+      <w:pPr>
+        <w:ind w:left="1440" w:hanging="360"/>
+      </w:pPr>
+    </w:lvl>
+    <w:lvl w:ilvl="2" w:tplc="FFFFFFFF" w:tentative="1">
+      <w:start w:val="1"/>
+      <w:numFmt w:val="lowerRoman"/>
+      <w:lvlText w:val="%3."/>
+      <w:lvlJc w:val="right"/>
+      <w:pPr>
+        <w:ind w:left="2160" w:hanging="180"/>
+      </w:pPr>
+    </w:lvl>
+    <w:lvl w:ilvl="3" w:tplc="FFFFFFFF" w:tentative="1">
+      <w:start w:val="1"/>
+      <w:numFmt w:val="decimal"/>
+      <w:lvlText w:val="%4."/>
+      <w:lvlJc w:val="left"/>
+      <w:pPr>
+        <w:ind w:left="2880" w:hanging="360"/>
+      </w:pPr>
+    </w:lvl>
+    <w:lvl w:ilvl="4" w:tplc="FFFFFFFF" w:tentative="1">
+      <w:start w:val="1"/>
+      <w:numFmt w:val="lowerLetter"/>
+      <w:lvlText w:val="%5."/>
+      <w:lvlJc w:val="left"/>
+      <w:pPr>
+        <w:ind w:left="3600" w:hanging="360"/>
+      </w:pPr>
+    </w:lvl>
+    <w:lvl w:ilvl="5" w:tplc="FFFFFFFF" w:tentative="1">
+      <w:start w:val="1"/>
+      <w:numFmt w:val="lowerRoman"/>
+      <w:lvlText w:val="%6."/>
+      <w:lvlJc w:val="right"/>
+      <w:pPr>
+        <w:ind w:left="4320" w:hanging="180"/>
+      </w:pPr>
+    </w:lvl>
+    <w:lvl w:ilvl="6" w:tplc="FFFFFFFF" w:tentative="1">
+      <w:start w:val="1"/>
+      <w:numFmt w:val="decimal"/>
+      <w:lvlText w:val="%7."/>
+      <w:lvlJc w:val="left"/>
+      <w:pPr>
+        <w:ind w:left="5040" w:hanging="360"/>
+      </w:pPr>
+    </w:lvl>
+    <w:lvl w:ilvl="7" w:tplc="FFFFFFFF" w:tentative="1">
+      <w:start w:val="1"/>
+      <w:numFmt w:val="lowerLetter"/>
+      <w:lvlText w:val="%8."/>
+      <w:lvlJc w:val="left"/>
+      <w:pPr>
+        <w:ind w:left="5760" w:hanging="360"/>
+      </w:pPr>
+    </w:lvl>
+    <w:lvl w:ilvl="8" w:tplc="FFFFFFFF" w:tentative="1">
+      <w:start w:val="1"/>
+      <w:numFmt w:val="lowerRoman"/>
+      <w:lvlText w:val="%9."/>
+      <w:lvlJc w:val="right"/>
+      <w:pPr>
+        <w:ind w:left="6480" w:hanging="180"/>
+      </w:pPr>
+    </w:lvl>
+  </w:abstractNum>
+  <w:abstractNum w:abstractNumId="17" w15:restartNumberingAfterBreak="0">
     <w:nsid w:val="620C3C11"/>
     <w:multiLevelType w:val="hybridMultilevel"/>
     <w:tmpl w:val="4D8C4694"/>
@@ -9501,7 +10532,7 @@
       </w:pPr>
     </w:lvl>
   </w:abstractNum>
-  <w:abstractNum w:abstractNumId="14" w15:restartNumberingAfterBreak="0">
+  <w:abstractNum w:abstractNumId="18" w15:restartNumberingAfterBreak="0">
     <w:nsid w:val="773C0772"/>
     <w:multiLevelType w:val="multilevel"/>
     <w:tmpl w:val="88BAA724"/>
@@ -9614,7 +10645,7 @@
       </w:rPr>
     </w:lvl>
   </w:abstractNum>
-  <w:abstractNum w:abstractNumId="15" w15:restartNumberingAfterBreak="0">
+  <w:abstractNum w:abstractNumId="19" w15:restartNumberingAfterBreak="0">
     <w:nsid w:val="78506AB7"/>
     <w:multiLevelType w:val="hybridMultilevel"/>
     <w:tmpl w:val="89586074"/>
@@ -9703,7 +10734,7 @@
       </w:pPr>
     </w:lvl>
   </w:abstractNum>
-  <w:abstractNum w:abstractNumId="16" w15:restartNumberingAfterBreak="0">
+  <w:abstractNum w:abstractNumId="20" w15:restartNumberingAfterBreak="0">
     <w:nsid w:val="7E2C25D5"/>
     <w:multiLevelType w:val="multilevel"/>
     <w:tmpl w:val="185AA1AE"/>
@@ -9817,54 +10848,66 @@
     </w:lvl>
   </w:abstractNum>
   <w:num w:numId="1" w16cid:durableId="1530989093">
+    <w:abstractNumId w:val="12"/>
+  </w:num>
+  <w:num w:numId="2" w16cid:durableId="853612393">
     <w:abstractNumId w:val="10"/>
   </w:num>
-  <w:num w:numId="2" w16cid:durableId="853612393">
-    <w:abstractNumId w:val="8"/>
-  </w:num>
   <w:num w:numId="3" w16cid:durableId="595483059">
-    <w:abstractNumId w:val="4"/>
+    <w:abstractNumId w:val="6"/>
   </w:num>
   <w:num w:numId="4" w16cid:durableId="1465612266">
-    <w:abstractNumId w:val="14"/>
+    <w:abstractNumId w:val="18"/>
   </w:num>
   <w:num w:numId="5" w16cid:durableId="74060569">
-    <w:abstractNumId w:val="16"/>
+    <w:abstractNumId w:val="20"/>
   </w:num>
   <w:num w:numId="6" w16cid:durableId="1606227346">
-    <w:abstractNumId w:val="7"/>
+    <w:abstractNumId w:val="9"/>
   </w:num>
   <w:num w:numId="7" w16cid:durableId="1654020859">
     <w:abstractNumId w:val="1"/>
   </w:num>
   <w:num w:numId="8" w16cid:durableId="2143840234">
-    <w:abstractNumId w:val="12"/>
+    <w:abstractNumId w:val="15"/>
   </w:num>
   <w:num w:numId="9" w16cid:durableId="1646205059">
     <w:abstractNumId w:val="0"/>
   </w:num>
   <w:num w:numId="10" w16cid:durableId="1798254223">
+    <w:abstractNumId w:val="17"/>
+  </w:num>
+  <w:num w:numId="11" w16cid:durableId="325134331">
+    <w:abstractNumId w:val="4"/>
+  </w:num>
+  <w:num w:numId="12" w16cid:durableId="1599174559">
+    <w:abstractNumId w:val="8"/>
+  </w:num>
+  <w:num w:numId="13" w16cid:durableId="1160006471">
     <w:abstractNumId w:val="13"/>
   </w:num>
-  <w:num w:numId="11" w16cid:durableId="325134331">
+  <w:num w:numId="14" w16cid:durableId="1719083210">
+    <w:abstractNumId w:val="7"/>
+  </w:num>
+  <w:num w:numId="15" w16cid:durableId="894585114">
+    <w:abstractNumId w:val="11"/>
+  </w:num>
+  <w:num w:numId="16" w16cid:durableId="1707173874">
+    <w:abstractNumId w:val="19"/>
+  </w:num>
+  <w:num w:numId="17" w16cid:durableId="552540895">
     <w:abstractNumId w:val="3"/>
   </w:num>
-  <w:num w:numId="12" w16cid:durableId="1599174559">
-    <w:abstractNumId w:val="6"/>
+  <w:num w:numId="18" w16cid:durableId="219561976">
+    <w:abstractNumId w:val="16"/>
   </w:num>
-  <w:num w:numId="13" w16cid:durableId="1160006471">
-    <w:abstractNumId w:val="11"/>
+  <w:num w:numId="19" w16cid:durableId="19816127">
+    <w:abstractNumId w:val="14"/>
   </w:num>
-  <w:num w:numId="14" w16cid:durableId="1719083210">
+  <w:num w:numId="20" w16cid:durableId="629435153">
     <w:abstractNumId w:val="5"/>
   </w:num>
-  <w:num w:numId="15" w16cid:durableId="894585114">
-    <w:abstractNumId w:val="9"/>
-  </w:num>
-  <w:num w:numId="16" w16cid:durableId="1707173874">
-    <w:abstractNumId w:val="15"/>
-  </w:num>
-  <w:num w:numId="17" w16cid:durableId="552540895">
+  <w:num w:numId="21" w16cid:durableId="177037937">
     <w:abstractNumId w:val="2"/>
   </w:num>
 </w:numbering>
@@ -10270,7 +11313,7 @@
   <w:style w:type="paragraph" w:default="1" w:styleId="Normal">
     <w:name w:val="Normal"/>
     <w:qFormat/>
-    <w:rsid w:val="00122BC8"/>
+    <w:rsid w:val="009B01E2"/>
     <w:rPr>
       <w:rFonts w:ascii="Calibri" w:eastAsia="Calibri" w:hAnsi="Calibri" w:cs="Calibri"/>
       <w:kern w:val="0"/>

</xml_diff>

<commit_message>
Update thesis document with interview insights on melon cultivation challenges and solutions, enhance introduction with data and context, and remove temporary file.
</commit_message>
<xml_diff>
--- a/TA MUHAMMAD YUSUF.docx
+++ b/TA MUHAMMAD YUSUF.docx
@@ -7433,6 +7433,20 @@
         </w:rPr>
         <w:t>Sektor pertanian Indonesia berkontribusi signifikan terhadap Produk Domestik Bruto (PDB). Data PDB sektor pertanian Triwulan III 2024 menunjukkan pertumbuhan 1,69%, mencerminkan potensi sektor ini yang terus berkembang [1]. Meskipun demikian, sektor ini masih menghadapi berbagai tantangan, salah satunya adalah dalam budidaya tanaman buah dan sayuran yang memerlukan perlakuan khusus. Oleh karena itu, pengelolaan dan pemantauan yang efisien menjadi kunci untuk memaksimalkan potensi sektor ini, terutama dalam menghadapi kondisi lingkungan yang tidak selalu stabil.</w:t>
       </w:r>
+      <w:r>
+        <w:rPr>
+          <w:rFonts w:ascii="Times New Roman" w:hAnsi="Times New Roman" w:cs="Times New Roman"/>
+          <w:lang w:val="sv-SE"/>
+        </w:rPr>
+        <w:t xml:space="preserve"> </w:t>
+      </w:r>
+      <w:r>
+        <w:rPr>
+          <w:rFonts w:ascii="Times New Roman" w:hAnsi="Times New Roman" w:cs="Times New Roman"/>
+          <w:lang w:val="sv-SE"/>
+        </w:rPr>
+        <w:t>Badan Pusat Statistik (BPS) mencatat peningkatan produksi melon nasional dari 117.793,81 ton pada tahun 2023 menjadi 125.383,77 ton pada tahun 2024 [2] [3]. Peningkatan ini mencerminkan adanya perkembangan dalam sektor budidaya melon, meskipun sektor ini juga dihadapkan pada tantangan dalam menjaga kestabilan produksi.</w:t>
+      </w:r>
     </w:p>
     <w:p>
       <w:pPr>
@@ -7449,28 +7463,7 @@
           <w:rFonts w:ascii="Times New Roman" w:hAnsi="Times New Roman" w:cs="Times New Roman"/>
           <w:lang w:val="sv-SE"/>
         </w:rPr>
-        <w:t>Badan Pusat Statistik (BPS) mencatat peningkatan produksi melon nasional dari 117.793,81 ton pada tahun 2023 menjadi 125.383,77 ton pada tahun 2024 [2] [3]. Peningkatan ini mencerminkan adanya perkembangan dalam sektor budidaya melon, meskipun sektor ini juga dihadapkan pada tantangan dalam menjaga kestabilan produksi. Melon, sebagai tanaman dengan potensi ekonomi tinggi, memerlukan pengelolaan lingkungan yang ketat, termasuk kontrol suhu, kelembaban, dan sistem irigasi yang harus dijaga agar tetap konsisten. Tanaman melon yang memiliki sensitivitas tinggi terhadap kondisi lingkungan ini, menjadikannya salah satu komoditas pertanian yang paling menantang dalam hal pengelolaan dan pemantauan.</w:t>
-      </w:r>
-      <w:r>
-        <w:rPr>
-          <w:rFonts w:ascii="Times New Roman" w:hAnsi="Times New Roman" w:cs="Times New Roman"/>
-          <w:lang w:val="sv-SE"/>
-        </w:rPr>
-        <w:t xml:space="preserve"> (Bisa di tambahkan </w:t>
-      </w:r>
-      <w:r>
-        <w:rPr>
-          <w:rFonts w:ascii="Times New Roman" w:hAnsi="Times New Roman" w:cs="Times New Roman"/>
-          <w:lang w:val="sv-SE"/>
-        </w:rPr>
-        <w:t xml:space="preserve">data wawancara </w:t>
-      </w:r>
-      <w:r>
-        <w:rPr>
-          <w:rFonts w:ascii="Times New Roman" w:hAnsi="Times New Roman" w:cs="Times New Roman"/>
-          <w:lang w:val="sv-SE"/>
-        </w:rPr>
-        <w:t>Ibu Zuna + Pak Pujo)</w:t>
+        <w:t>Menurut wawancara dengan Ibu Zuna, pengelola Greenhouse Kebun Raya ITERA, 'Melon sangat sensitif terhadap suhu dan kelembaban. Kami harus selalu memastikan bahwa suhu berada di kisaran 25-30°C, dan kelembaban di antara 60-80% untuk mendukung pertumbuhannya dengan optimal. Bahkan sedikit perubahan dalam kondisi ini bisa mempengaruhi kualitas buah melon yang dihasilkan.'</w:t>
       </w:r>
     </w:p>
     <w:p>
@@ -7488,39 +7481,42 @@
           <w:rFonts w:ascii="Times New Roman" w:hAnsi="Times New Roman" w:cs="Times New Roman"/>
           <w:lang w:val="sv-SE"/>
         </w:rPr>
-        <w:t xml:space="preserve">ITERA memiliki sistem pemantauan </w:t>
-      </w:r>
-      <w:r>
-        <w:rPr>
-          <w:rFonts w:ascii="Times New Roman" w:hAnsi="Times New Roman" w:cs="Times New Roman"/>
-          <w:i/>
-          <w:iCs/>
-          <w:lang w:val="sv-SE"/>
-        </w:rPr>
-        <w:t>real-time</w:t>
-      </w:r>
-      <w:r>
-        <w:rPr>
-          <w:rFonts w:ascii="Times New Roman" w:hAnsi="Times New Roman" w:cs="Times New Roman"/>
-          <w:lang w:val="sv-SE"/>
-        </w:rPr>
-        <w:t xml:space="preserve"> untuk pengelolaan </w:t>
-      </w:r>
-      <w:r>
-        <w:rPr>
-          <w:rFonts w:ascii="Times New Roman" w:hAnsi="Times New Roman" w:cs="Times New Roman"/>
-          <w:i/>
-          <w:iCs/>
-          <w:lang w:val="sv-SE"/>
-        </w:rPr>
-        <w:t>greenhouse</w:t>
-      </w:r>
-      <w:r>
-        <w:rPr>
-          <w:rFonts w:ascii="Times New Roman" w:hAnsi="Times New Roman" w:cs="Times New Roman"/>
-          <w:lang w:val="sv-SE"/>
-        </w:rPr>
-        <w:t xml:space="preserve"> melon, namun sistem tersebut masih menghadapi masalah efisiensi komunikasi data. Metode polling yang digunakan dengan loop berkelanjutan menyebabkan konsumsi </w:t>
+        <w:t xml:space="preserve">Pak Pujo, yang juga </w:t>
+      </w:r>
+      <w:r>
+        <w:rPr>
+          <w:rFonts w:ascii="Times New Roman" w:hAnsi="Times New Roman" w:cs="Times New Roman"/>
+          <w:lang w:val="sv-SE"/>
+        </w:rPr>
+        <w:t xml:space="preserve">berperan sebagai ahli </w:t>
+      </w:r>
+      <w:r>
+        <w:rPr>
+          <w:rFonts w:ascii="Times New Roman" w:hAnsi="Times New Roman" w:cs="Times New Roman"/>
+          <w:lang w:val="sv-SE"/>
+        </w:rPr>
+        <w:t>operasional greenhouse</w:t>
+      </w:r>
+      <w:r>
+        <w:rPr>
+          <w:rFonts w:ascii="Times New Roman" w:hAnsi="Times New Roman" w:cs="Times New Roman"/>
+          <w:lang w:val="sv-SE"/>
+        </w:rPr>
+        <w:t xml:space="preserve"> Agro Lestari di Lampung Timur</w:t>
+      </w:r>
+      <w:r>
+        <w:rPr>
+          <w:rFonts w:ascii="Times New Roman" w:hAnsi="Times New Roman" w:cs="Times New Roman"/>
+          <w:lang w:val="sv-SE"/>
+        </w:rPr>
+        <w:t xml:space="preserve">, menambahkan, </w:t>
+      </w:r>
+      <w:r>
+        <w:rPr>
+          <w:rFonts w:ascii="Times New Roman" w:hAnsi="Times New Roman" w:cs="Times New Roman"/>
+          <w:lang w:val="sv-SE"/>
+        </w:rPr>
+        <w:t xml:space="preserve">Selain suhu dan kelembaban, sistem irigasi juga sangat penting. Kami harus memastikan bahwa tanaman mendapatkan nutrisi yang cukup melalui air dan pupuk AB Mix dengan nilai PPM yang sesuai dengan umur </w:t>
       </w:r>
       <w:r>
         <w:rPr>
@@ -7528,7 +7524,7 @@
           <w:lang w:val="sv-SE"/>
         </w:rPr>
         <w:lastRenderedPageBreak/>
-        <w:t>bandwidth dan resource server yang tinggi. Selain itu, polling juga mengakibatkan delay dalam pengiriman data dan membebani sistem meskipun tidak ada perubahan data yang signifikan. Sistem ini juga belum memiliki dashboard penjadwalan otomatis atau otomatisasi aktuator bedasarkan nilai sensor untuk kegiatan perawatan seperti penyiraman, pemberian nutrisi, dan pengaturan suhu serta kelembaban.</w:t>
+        <w:t>tanaman, serta dalam jumlah yang terukur dan tepat waktu. Sistem irigasi manual yang kami gunakan saat ini seringkali tidak dapat memberikan hasil yang konsisten, dan kadang menyebabkan tanaman kekurangan atau kelebihan air, yang berdampak pada kualitas dan kuantitas hasil panen.'</w:t>
       </w:r>
     </w:p>
     <w:p>
@@ -7546,14 +7542,39 @@
           <w:rFonts w:ascii="Times New Roman" w:hAnsi="Times New Roman" w:cs="Times New Roman"/>
           <w:lang w:val="sv-SE"/>
         </w:rPr>
-        <w:t xml:space="preserve">Solusi untuk masalah ini adalah implementasi teknologi WebSocket dan Progressive Web App (PWA). </w:t>
-      </w:r>
-      <w:r>
-        <w:rPr>
-          <w:rFonts w:ascii="Times New Roman" w:hAnsi="Times New Roman" w:cs="Times New Roman"/>
-          <w:lang w:val="sv-SE"/>
-        </w:rPr>
-        <w:t>WebSocket memungkinkan komunikasi dua arah secara real-time dengan konsumsi resource yang lebih rendah dibandingkan metode polling, mengurangi beban server dan delay pengiriman data. Penggunaan PWA untuk dashboard memberikan fleksibilitas akses melalui perangkat apapun, baik smartphone maupun desktop, dengan kemampuan offline yang mendukung operasional lapangan. Integrasi sistem penjadwalan otomatis dan otomatisasi aktuator berbasis sensor akan mempermudah pengelolaan kegiatan greenhouse, meningkatkan efisiensi operasional.</w:t>
+        <w:t xml:space="preserve">ITERA memiliki sistem pemantauan </w:t>
+      </w:r>
+      <w:r>
+        <w:rPr>
+          <w:rFonts w:ascii="Times New Roman" w:hAnsi="Times New Roman" w:cs="Times New Roman"/>
+          <w:i/>
+          <w:iCs/>
+          <w:lang w:val="sv-SE"/>
+        </w:rPr>
+        <w:t>real-time</w:t>
+      </w:r>
+      <w:r>
+        <w:rPr>
+          <w:rFonts w:ascii="Times New Roman" w:hAnsi="Times New Roman" w:cs="Times New Roman"/>
+          <w:lang w:val="sv-SE"/>
+        </w:rPr>
+        <w:t xml:space="preserve"> untuk pengelolaan </w:t>
+      </w:r>
+      <w:r>
+        <w:rPr>
+          <w:rFonts w:ascii="Times New Roman" w:hAnsi="Times New Roman" w:cs="Times New Roman"/>
+          <w:i/>
+          <w:iCs/>
+          <w:lang w:val="sv-SE"/>
+        </w:rPr>
+        <w:t>greenhouse</w:t>
+      </w:r>
+      <w:r>
+        <w:rPr>
+          <w:rFonts w:ascii="Times New Roman" w:hAnsi="Times New Roman" w:cs="Times New Roman"/>
+          <w:lang w:val="sv-SE"/>
+        </w:rPr>
+        <w:t xml:space="preserve"> melon, namun sistem tersebut masih menghadapi masalah efisiensi komunikasi data. Metode polling yang digunakan dengan loop berkelanjutan menyebabkan konsumsi bandwidth dan resource server yang tinggi. Selain itu, polling juga mengakibatkan delay dalam pengiriman data dan membebani sistem meskipun tidak ada perubahan data yang signifikan. Sistem ini juga belum memiliki dashboard penjadwalan otomatis atau otomatisasi aktuator bedasarkan nilai sensor untuk kegiatan perawatan seperti penyiraman, pemberian nutrisi, dan pengaturan suhu serta kelembaban.</w:t>
       </w:r>
     </w:p>
     <w:p>
@@ -7571,14 +7592,82 @@
           <w:rFonts w:ascii="Times New Roman" w:hAnsi="Times New Roman" w:cs="Times New Roman"/>
           <w:lang w:val="sv-SE"/>
         </w:rPr>
-        <w:t xml:space="preserve">Integrasi sensor IoT juga penting untuk pengambilan keputusan berbasis data. Sensor suhu, kelembaban udara, pH tanah, dan kelembaban tanah akan mengumpulkan data secara kontinu, menyediakan informasi yang diperlukan untuk pengaturan lingkungan yang lebih responsif. </w:t>
-      </w:r>
-      <w:r>
-        <w:rPr>
-          <w:rFonts w:ascii="Times New Roman" w:hAnsi="Times New Roman" w:cs="Times New Roman"/>
-          <w:lang w:val="sv-SE"/>
-        </w:rPr>
-        <w:t>Data ini digunakan untuk pengaturan otomatis suhu dan kelembaban, meminimalkan kesalahan manusia dan memastikan kondisi optimal bagi tanaman melon.</w:t>
+        <w:t xml:space="preserve">Solusi untuk masalah ini adalah implementasi teknologi </w:t>
+      </w:r>
+      <w:r>
+        <w:rPr>
+          <w:rFonts w:ascii="Times New Roman" w:hAnsi="Times New Roman" w:cs="Times New Roman"/>
+          <w:lang w:val="sv-SE"/>
+        </w:rPr>
+        <w:t>Progressive Web App (PWA)</w:t>
+      </w:r>
+      <w:r>
+        <w:rPr>
+          <w:rFonts w:ascii="Times New Roman" w:hAnsi="Times New Roman" w:cs="Times New Roman"/>
+          <w:lang w:val="sv-SE"/>
+        </w:rPr>
+        <w:t xml:space="preserve"> dan </w:t>
+      </w:r>
+      <w:r>
+        <w:rPr>
+          <w:rFonts w:ascii="Times New Roman" w:hAnsi="Times New Roman" w:cs="Times New Roman"/>
+          <w:lang w:val="sv-SE"/>
+        </w:rPr>
+        <w:t>WebSocket.</w:t>
+      </w:r>
+      <w:r>
+        <w:rPr>
+          <w:rFonts w:ascii="Times New Roman" w:hAnsi="Times New Roman" w:cs="Times New Roman"/>
+          <w:lang w:val="sv-SE"/>
+        </w:rPr>
+        <w:t xml:space="preserve"> </w:t>
+      </w:r>
+      <w:r>
+        <w:rPr>
+          <w:rFonts w:ascii="Times New Roman" w:hAnsi="Times New Roman" w:cs="Times New Roman"/>
+          <w:lang w:val="sv-SE"/>
+        </w:rPr>
+        <w:t>Penggunaan PWA untuk dashboard memberikan fleksibilitas akses melalui perangkat apapun, baik smartphone maupun desktop, dengan kemampuan offline yang mendukung operasional lapangan.</w:t>
+      </w:r>
+      <w:r>
+        <w:rPr>
+          <w:rFonts w:ascii="Times New Roman" w:hAnsi="Times New Roman" w:cs="Times New Roman"/>
+          <w:lang w:val="sv-SE"/>
+        </w:rPr>
+        <w:t xml:space="preserve"> </w:t>
+      </w:r>
+      <w:r>
+        <w:rPr>
+          <w:rFonts w:ascii="Times New Roman" w:hAnsi="Times New Roman" w:cs="Times New Roman"/>
+          <w:lang w:val="sv-SE"/>
+        </w:rPr>
+        <w:t>WebSocket memungkinkan komunikasi dua arah secara real-time dengan konsumsi resource yang lebih rendah dibandingkan metode polling, mengurangi beban server dan delay pengiriman data. Integrasi sistem penjadwalan otomatis dan otomatisasi aktuator berbasis sensor akan mempermudah pengelolaan kegiatan greenhouse, meningkatkan efisiensi operasional.</w:t>
+      </w:r>
+    </w:p>
+    <w:p>
+      <w:pPr>
+        <w:spacing w:after="0" w:line="360" w:lineRule="auto"/>
+        <w:ind w:firstLine="567"/>
+        <w:jc w:val="both"/>
+        <w:rPr>
+          <w:rFonts w:ascii="Times New Roman" w:hAnsi="Times New Roman" w:cs="Times New Roman"/>
+          <w:lang w:val="sv-SE"/>
+        </w:rPr>
+      </w:pPr>
+      <w:r>
+        <w:rPr>
+          <w:rFonts w:ascii="Times New Roman" w:hAnsi="Times New Roman" w:cs="Times New Roman"/>
+          <w:lang w:val="sv-SE"/>
+        </w:rPr>
+        <w:t xml:space="preserve">Integrasi sensor IoT memainkan peran penting dalam pengambilan keputusan berbasis data, terutama dalam mengelola lingkungan greenhouse yang optimal bagi pertumbuhan tanaman. </w:t>
+      </w:r>
+      <w:r>
+        <w:rPr>
+          <w:rFonts w:ascii="Times New Roman" w:hAnsi="Times New Roman" w:cs="Times New Roman"/>
+          <w:lang w:val="sv-SE"/>
+        </w:rPr>
+        <w:lastRenderedPageBreak/>
+        <w:t>Sensor seperti suhu, kelembaban udara, pH tanah, dan kelembaban tanah mengumpulkan data secara kontinu dan menyediakan informasi yang diperlukan untuk pengaturan lingkungan yang lebih responsif. Data ini memungkinkan pengaturan otomatis terhadap suhu dan kelembaban, yang meminimalkan kemungkinan kesalahan manusia dan memastikan kondisi optimal bagi tanaman, seperti tanaman melon. Salah satu teknologi yang mendukung integrasi sensor IoT ini adalah MQTT (Message Queuing Telemetry Transport), sebuah protokol messaging ringan yang efisien untuk komunikasi data antara perangkat IoT dan sistem pengelolaan pusat. MQTT memungkinkan transmisi data yang cepat dan andal dengan kebutuhan bandwidth yang rendah, menjadikannya ideal untuk aplikasi seperti pengawasan dan pengaturan lingkungan di greenhouse. Dengan MQTT, data dari berbagai sensor dapat dikirim secara real-time ke dashboard berbasis PWA, yang kemudian digunakan untuk membuat keputusan yang lebih cepat dan tepat, serta untuk melakukan pengaturan otomatis yang meningkatkan efisiensi operasional dan efektivitas pengelolaan lingkungan greenhouse.</w:t>
       </w:r>
     </w:p>
     <w:p>
@@ -7603,7 +7692,38 @@
           <w:rFonts w:ascii="Times New Roman" w:hAnsi="Times New Roman" w:cs="Times New Roman"/>
           <w:lang w:val="sv-SE"/>
         </w:rPr>
-        <w:t xml:space="preserve">Pengujian dilakukan dengan Black-box Testing, White-box Testing, dan pengukuran usability menggunakan UMUX untuk memastikan sistem memenuhi kebutuhan </w:t>
+        <w:t xml:space="preserve">Pengujian dilakukan dengan Black-box Testing, White-box Testing, dan pengukuran usability menggunakan UMUX untuk memastikan sistem memenuhi kebutuhan pengguna. Tujuan utama pengembangan ini adalah meningkatkan usability scale dari 75.875 </w:t>
+      </w:r>
+      <w:r>
+        <w:rPr>
+          <w:rFonts w:ascii="Times New Roman" w:hAnsi="Times New Roman" w:cs="Times New Roman"/>
+          <w:color w:val="EE0000"/>
+          <w:lang w:val="sv-SE"/>
+        </w:rPr>
+        <w:t>{Skripsi Ban</w:t>
+      </w:r>
+      <w:r>
+        <w:rPr>
+          <w:rFonts w:ascii="Times New Roman" w:hAnsi="Times New Roman" w:cs="Times New Roman"/>
+          <w:color w:val="EE0000"/>
+          <w:lang w:val="sv-SE"/>
+        </w:rPr>
+        <w:t>g</w:t>
+      </w:r>
+      <w:r>
+        <w:rPr>
+          <w:rFonts w:ascii="Times New Roman" w:hAnsi="Times New Roman" w:cs="Times New Roman"/>
+          <w:color w:val="EE0000"/>
+          <w:lang w:val="sv-SE"/>
+        </w:rPr>
+        <w:t xml:space="preserve"> Rafi}</w:t>
+      </w:r>
+      <w:r>
+        <w:rPr>
+          <w:rFonts w:ascii="Times New Roman" w:hAnsi="Times New Roman" w:cs="Times New Roman"/>
+          <w:lang w:val="sv-SE"/>
+        </w:rPr>
+        <w:t xml:space="preserve"> menjadi 90 atau lebih, untuk meningkatkan kepuasan pengguna dan efektivitas sistem di lapangan. Implementasi WebSocket dan sistem penjadwalan diharapkan dapat meningkatkan efisiensi operasional greenhouse </w:t>
       </w:r>
       <w:r>
         <w:rPr>
@@ -7611,38 +7731,7 @@
           <w:lang w:val="sv-SE"/>
         </w:rPr>
         <w:lastRenderedPageBreak/>
-        <w:t xml:space="preserve">pengguna. Tujuan utama pengembangan ini adalah meningkatkan usability scale dari 75.875 </w:t>
-      </w:r>
-      <w:r>
-        <w:rPr>
-          <w:rFonts w:ascii="Times New Roman" w:hAnsi="Times New Roman" w:cs="Times New Roman"/>
-          <w:color w:val="EE0000"/>
-          <w:lang w:val="sv-SE"/>
-        </w:rPr>
-        <w:t>{Skripsi Ban</w:t>
-      </w:r>
-      <w:r>
-        <w:rPr>
-          <w:rFonts w:ascii="Times New Roman" w:hAnsi="Times New Roman" w:cs="Times New Roman"/>
-          <w:color w:val="EE0000"/>
-          <w:lang w:val="sv-SE"/>
-        </w:rPr>
-        <w:t>g</w:t>
-      </w:r>
-      <w:r>
-        <w:rPr>
-          <w:rFonts w:ascii="Times New Roman" w:hAnsi="Times New Roman" w:cs="Times New Roman"/>
-          <w:color w:val="EE0000"/>
-          <w:lang w:val="sv-SE"/>
-        </w:rPr>
-        <w:t xml:space="preserve"> Rafi}</w:t>
-      </w:r>
-      <w:r>
-        <w:rPr>
-          <w:rFonts w:ascii="Times New Roman" w:hAnsi="Times New Roman" w:cs="Times New Roman"/>
-          <w:lang w:val="sv-SE"/>
-        </w:rPr>
-        <w:t xml:space="preserve"> menjadi 90 atau lebih, untuk meningkatkan kepuasan pengguna dan efektivitas sistem di lapangan. Implementasi WebSocket dan sistem penjadwalan diharapkan dapat meningkatkan efisiensi operasional greenhouse hingga 40% dibandingkan sistem polling yang ada. Dampak yang diharapkan adalah peningkatan produksi melon yang lebih berkualitas, efisien, dan konsisten, serta kontribusi terhadap pengembangan teknologi pertanian modern di Indonesia.</w:t>
+        <w:t>hingga 40% dibandingkan sistem polling yang ada. Dampak yang diharapkan adalah peningkatan produksi melon yang lebih berkualitas, efisien, dan konsisten, serta kontribusi terhadap pengembangan teknologi pertanian modern di Indonesia.</w:t>
       </w:r>
     </w:p>
     <w:p>
@@ -7952,7 +8041,6 @@
           <w:rFonts w:ascii="Times New Roman" w:hAnsi="Times New Roman" w:cs="Times New Roman"/>
           <w:lang w:val="sv-SE"/>
         </w:rPr>
-        <w:lastRenderedPageBreak/>
         <w:t>Menganalisis sejauh mana dashboard berbasis PWA dapat meningkatkan efisiensi operasional dan efektivitas pengelolaan lingkungan greenhouse ITERA</w:t>
       </w:r>
       <w:r>
@@ -7992,6 +8080,7 @@
           <w:szCs w:val="22"/>
           <w:lang w:val="sv-SE"/>
         </w:rPr>
+        <w:lastRenderedPageBreak/>
         <w:t>Batasan Masalah</w:t>
       </w:r>
       <w:bookmarkEnd w:id="15"/>
@@ -8034,7 +8123,35 @@
           <w:rFonts w:ascii="Times New Roman" w:hAnsi="Times New Roman" w:cs="Times New Roman"/>
           <w:lang w:val="sv-SE"/>
         </w:rPr>
-        <w:t>Batasan 1</w:t>
+        <w:t xml:space="preserve">Sistem hanya menerima dan menyimpan data </w:t>
+      </w:r>
+      <w:r>
+        <w:rPr>
+          <w:rFonts w:ascii="Times New Roman" w:hAnsi="Times New Roman" w:cs="Times New Roman"/>
+          <w:lang w:val="sv-SE"/>
+        </w:rPr>
+        <w:t xml:space="preserve">gambar beserta status dalam bentuk </w:t>
+      </w:r>
+      <w:r>
+        <w:rPr>
+          <w:rFonts w:ascii="Times New Roman" w:hAnsi="Times New Roman" w:cs="Times New Roman"/>
+          <w:lang w:val="sv-SE"/>
+        </w:rPr>
+        <w:t>string, angka, atau JSON dari robot melalui komunikasi publish/subscribe</w:t>
+      </w:r>
+      <w:r>
+        <w:rPr>
+          <w:rFonts w:ascii="Times New Roman" w:hAnsi="Times New Roman" w:cs="Times New Roman"/>
+          <w:lang w:val="sv-SE"/>
+        </w:rPr>
+        <w:t>, belum ada aksi lebih lanjut secara otomatis seperti jika tanaman sakit sistem langsung menjalankan aktuator tertentu</w:t>
+      </w:r>
+      <w:r>
+        <w:rPr>
+          <w:rFonts w:ascii="Times New Roman" w:hAnsi="Times New Roman" w:cs="Times New Roman"/>
+          <w:lang w:val="sv-SE"/>
+        </w:rPr>
+        <w:t>.</w:t>
       </w:r>
     </w:p>
     <w:p>
@@ -8057,7 +8174,97 @@
           <w:rFonts w:ascii="Times New Roman" w:hAnsi="Times New Roman" w:cs="Times New Roman"/>
           <w:lang w:val="sv-SE"/>
         </w:rPr>
-        <w:t>Batasan 2</w:t>
+        <w:t>Kontrol perangkat otomatis dan penjadwalan alat (kipas, penyiram, pompa) hanya mengatur berdasarkan nilai ambang sensor dan waktu atau tombol on/off yang ditentukan pengguna, tanpa menggunakan machine learning atau AI.</w:t>
+      </w:r>
+    </w:p>
+    <w:p>
+      <w:pPr>
+        <w:pStyle w:val="ListParagraph"/>
+        <w:numPr>
+          <w:ilvl w:val="0"/>
+          <w:numId w:val="22"/>
+        </w:numPr>
+        <w:spacing w:line="360" w:lineRule="auto"/>
+        <w:ind w:left="709" w:hanging="425"/>
+        <w:jc w:val="both"/>
+        <w:rPr>
+          <w:rFonts w:ascii="Times New Roman" w:hAnsi="Times New Roman" w:cs="Times New Roman"/>
+          <w:lang w:val="sv-SE"/>
+        </w:rPr>
+      </w:pPr>
+      <w:r>
+        <w:rPr>
+          <w:rFonts w:ascii="Times New Roman" w:hAnsi="Times New Roman" w:cs="Times New Roman"/>
+          <w:lang w:val="sv-SE"/>
+        </w:rPr>
+        <w:t>Pengembangan dashboard difokuskan pada platform PWA untuk website, perangkat desktop</w:t>
+      </w:r>
+      <w:r>
+        <w:rPr>
+          <w:rFonts w:ascii="Times New Roman" w:hAnsi="Times New Roman" w:cs="Times New Roman"/>
+          <w:lang w:val="sv-SE"/>
+        </w:rPr>
+        <w:t>,</w:t>
+      </w:r>
+      <w:r>
+        <w:rPr>
+          <w:rFonts w:ascii="Times New Roman" w:hAnsi="Times New Roman" w:cs="Times New Roman"/>
+          <w:lang w:val="sv-SE"/>
+        </w:rPr>
+        <w:t xml:space="preserve"> dan mobile/ios, tanpa distribusi melalui Google Play Store atau Apple App Store</w:t>
+      </w:r>
+      <w:r>
+        <w:rPr>
+          <w:rFonts w:ascii="Times New Roman" w:hAnsi="Times New Roman" w:cs="Times New Roman"/>
+          <w:lang w:val="sv-SE"/>
+        </w:rPr>
+        <w:t>.</w:t>
+      </w:r>
+    </w:p>
+    <w:p>
+      <w:pPr>
+        <w:pStyle w:val="ListParagraph"/>
+        <w:numPr>
+          <w:ilvl w:val="0"/>
+          <w:numId w:val="22"/>
+        </w:numPr>
+        <w:spacing w:line="360" w:lineRule="auto"/>
+        <w:ind w:left="709" w:hanging="425"/>
+        <w:jc w:val="both"/>
+        <w:rPr>
+          <w:rFonts w:ascii="Times New Roman" w:hAnsi="Times New Roman" w:cs="Times New Roman"/>
+          <w:lang w:val="sv-SE"/>
+        </w:rPr>
+      </w:pPr>
+      <w:r>
+        <w:rPr>
+          <w:rFonts w:ascii="Times New Roman" w:hAnsi="Times New Roman" w:cs="Times New Roman"/>
+          <w:lang w:val="sv-SE"/>
+        </w:rPr>
+        <w:t>Metodologi pengembangan menggunakan Agile Scrum dengan empat siklus sprint, dan dokumentasi backlog sesuai kebutuhan pengguna di ITERA.</w:t>
+      </w:r>
+    </w:p>
+    <w:p>
+      <w:pPr>
+        <w:pStyle w:val="ListParagraph"/>
+        <w:numPr>
+          <w:ilvl w:val="0"/>
+          <w:numId w:val="22"/>
+        </w:numPr>
+        <w:spacing w:line="360" w:lineRule="auto"/>
+        <w:ind w:left="709" w:hanging="425"/>
+        <w:jc w:val="both"/>
+        <w:rPr>
+          <w:rFonts w:ascii="Times New Roman" w:hAnsi="Times New Roman" w:cs="Times New Roman"/>
+          <w:lang w:val="sv-SE"/>
+        </w:rPr>
+      </w:pPr>
+      <w:r>
+        <w:rPr>
+          <w:rFonts w:ascii="Times New Roman" w:hAnsi="Times New Roman" w:cs="Times New Roman"/>
+          <w:lang w:val="sv-SE"/>
+        </w:rPr>
+        <w:t>Integrasi sensor IoT dan robot terbatas pada lingkungan greenhouse ITERA dengan koneksi WiFi, tanpa mencakup produksi massal atau komersialisasi.</w:t>
       </w:r>
     </w:p>
     <w:p>
@@ -8136,7 +8343,7 @@
           <w:rFonts w:ascii="Times New Roman" w:hAnsi="Times New Roman" w:cs="Times New Roman"/>
           <w:lang w:val="sv-SE"/>
         </w:rPr>
-        <w:t xml:space="preserve"> sistem, baik dari aspek teoritis maupun praktis, yang </w:t>
+        <w:t xml:space="preserve"> sistem, yang </w:t>
       </w:r>
       <w:r>
         <w:rPr>
@@ -8186,7 +8393,8 @@
           <w:rFonts w:ascii="Times New Roman" w:hAnsi="Times New Roman" w:cs="Times New Roman"/>
           <w:lang w:val="sv-SE"/>
         </w:rPr>
-        <w:t>Menyediakan model penerapan IoT dan analitik data untuk pemantauan lingkungan greenhouse sebagai referensi penelitian lanjutan.</w:t>
+        <w:lastRenderedPageBreak/>
+        <w:t>Memperkaya literatur terkait transformasi digital sektor pertanian melalui pendekatan PWA.</w:t>
       </w:r>
     </w:p>
     <w:p>
@@ -8208,7 +8416,7 @@
           <w:rFonts w:ascii="Times New Roman" w:hAnsi="Times New Roman" w:cs="Times New Roman"/>
           <w:lang w:val="sv-SE"/>
         </w:rPr>
-        <w:t>Memperkaya literatur terkait transformasi digital sektor pertanian melalui pendekatan PWA.</w:t>
+        <w:t>Menjadi acuan sistematis dalam penggunaan metode Agile Scrum untuk pengembangan perangkat lunak di bidang teknologi pertanian.</w:t>
       </w:r>
     </w:p>
     <w:p>
@@ -8230,7 +8438,7 @@
           <w:rFonts w:ascii="Times New Roman" w:hAnsi="Times New Roman" w:cs="Times New Roman"/>
           <w:lang w:val="sv-SE"/>
         </w:rPr>
-        <w:t>Menjadi acuan sistematis dalam penggunaan metode Agile Scrum untuk pengembangan perangkat lunak di bidang teknologi pertanian.</w:t>
+        <w:t>Mendorong integrasi multidisiplin antara informatika, pertanian, dan manajemen data lingkungan dalam pengembangan sistem cerdas berbasis data.</w:t>
       </w:r>
     </w:p>
     <w:p>
@@ -8252,7 +8460,7 @@
           <w:rFonts w:ascii="Times New Roman" w:hAnsi="Times New Roman" w:cs="Times New Roman"/>
           <w:lang w:val="sv-SE"/>
         </w:rPr>
-        <w:t>Mendorong integrasi multidisiplin antara informatika, pertanian, dan manajemen data lingkungan dalam pengembangan sistem cerdas berbasis data.</w:t>
+        <w:t>Menjadi contoh penerapan konsep smart farming yang dapat direplikasi oleh institusi pendidikan tinggi lain untuk dunia akademik.</w:t>
       </w:r>
     </w:p>
     <w:p>
@@ -8284,7 +8492,6 @@
           <w:szCs w:val="22"/>
           <w:lang w:val="sv-SE"/>
         </w:rPr>
-        <w:lastRenderedPageBreak/>
         <w:t>Sistematika Penulisan</w:t>
       </w:r>
       <w:bookmarkEnd w:id="17"/>
@@ -8551,6 +8758,7 @@
           <w:rFonts w:ascii="Times New Roman" w:hAnsi="Times New Roman" w:cs="Times New Roman"/>
           <w:lang w:val="sv-SE"/>
         </w:rPr>
+        <w:lastRenderedPageBreak/>
         <w:t>Bab ini memaparkan hasil pengembangan</w:t>
       </w:r>
       <w:r>
@@ -8759,6 +8967,13 @@
         <w:t>Tinjauan Pustaka</w:t>
       </w:r>
       <w:bookmarkEnd w:id="19"/>
+    </w:p>
+    <w:p>
+      <w:pPr>
+        <w:rPr>
+          <w:lang w:val="sv-SE"/>
+        </w:rPr>
+      </w:pPr>
     </w:p>
     <w:p>
       <w:pPr>

</xml_diff>